<commit_message>
Completed Task 02.Library Collection
</commit_message>
<xml_diff>
--- a/JavaScript Advanced/Exam Practice/Regular Exam - 19 February 2022/Library Collection/02.  Library Collection_Условие.docx
+++ b/JavaScript Advanced/Exam Practice/Regular Exam - 19 February 2022/Library Collection/02.  Library Collection_Условие.docx
@@ -4,7 +4,7 @@
   <w:body>
     <w:p>
       <w:pPr>
-        <w:pStyle w:val="2"/>
+        <w:pStyle w:val="Heading2"/>
         <w:numPr>
           <w:ilvl w:val="0"/>
           <w:numId w:val="0"/>
@@ -26,7 +26,7 @@
     </w:p>
     <w:p>
       <w:pPr>
-        <w:pStyle w:val="2"/>
+        <w:pStyle w:val="Heading2"/>
         <w:numPr>
           <w:ilvl w:val="0"/>
           <w:numId w:val="0"/>
@@ -191,12 +191,14 @@
         <w:spacing w:before="80" w:after="120" w:line="276" w:lineRule="auto"/>
         <w:rPr>
           <w:rFonts w:ascii="Calibri" w:eastAsia="Calibri" w:hAnsi="Calibri" w:cs="Times New Roman"/>
+          <w:color w:val="70AD47" w:themeColor="accent6"/>
           <w:lang w:val="en-US"/>
         </w:rPr>
       </w:pPr>
       <w:r>
         <w:rPr>
           <w:rFonts w:ascii="Calibri" w:eastAsia="Calibri" w:hAnsi="Calibri" w:cs="Times New Roman"/>
+          <w:color w:val="70AD47" w:themeColor="accent6"/>
           <w:lang w:val="en-US"/>
         </w:rPr>
         <w:t xml:space="preserve">Should have these </w:t>
@@ -206,6 +208,7 @@
           <w:rFonts w:ascii="Calibri" w:eastAsia="Calibri" w:hAnsi="Calibri" w:cs="Times New Roman"/>
           <w:b/>
           <w:bCs/>
+          <w:color w:val="70AD47" w:themeColor="accent6"/>
           <w:lang w:val="en-US"/>
         </w:rPr>
         <w:t>2</w:t>
@@ -215,6 +218,7 @@
           <w:rFonts w:ascii="Calibri" w:eastAsia="Calibri" w:hAnsi="Calibri" w:cs="Times New Roman"/>
           <w:b/>
           <w:bCs/>
+          <w:color w:val="70AD47" w:themeColor="accent6"/>
           <w:lang w:val="en-US"/>
         </w:rPr>
         <w:t xml:space="preserve"> </w:t>
@@ -222,6 +226,7 @@
       <w:r>
         <w:rPr>
           <w:rFonts w:ascii="Calibri" w:eastAsia="Calibri" w:hAnsi="Calibri" w:cs="Times New Roman"/>
+          <w:color w:val="70AD47" w:themeColor="accent6"/>
           <w:lang w:val="en-US"/>
         </w:rPr>
         <w:t>properties:</w:t>
@@ -229,7 +234,7 @@
     </w:p>
     <w:p>
       <w:pPr>
-        <w:pStyle w:val="a3"/>
+        <w:pStyle w:val="ListParagraph"/>
         <w:numPr>
           <w:ilvl w:val="0"/>
           <w:numId w:val="2"/>
@@ -237,12 +242,14 @@
         <w:spacing w:line="360" w:lineRule="auto"/>
         <w:rPr>
           <w:rFonts w:cstheme="minorHAnsi"/>
+          <w:color w:val="70AD47" w:themeColor="accent6"/>
         </w:rPr>
       </w:pPr>
       <w:r>
         <w:rPr>
           <w:rFonts w:ascii="Consolas" w:hAnsi="Consolas"/>
           <w:b/>
+          <w:color w:val="70AD47" w:themeColor="accent6"/>
         </w:rPr>
         <w:t>capacity</w:t>
       </w:r>
@@ -250,6 +257,7 @@
         <w:rPr>
           <w:rFonts w:ascii="Consolas" w:hAnsi="Consolas"/>
           <w:b/>
+          <w:color w:val="70AD47" w:themeColor="accent6"/>
         </w:rPr>
         <w:t xml:space="preserve"> </w:t>
       </w:r>
@@ -257,6 +265,7 @@
         <w:rPr>
           <w:rFonts w:cstheme="minorHAnsi"/>
           <w:b/>
+          <w:color w:val="70AD47" w:themeColor="accent6"/>
         </w:rPr>
         <w:t>–</w:t>
       </w:r>
@@ -264,6 +273,7 @@
         <w:rPr>
           <w:rFonts w:cstheme="minorHAnsi"/>
           <w:b/>
+          <w:color w:val="70AD47" w:themeColor="accent6"/>
         </w:rPr>
         <w:t xml:space="preserve"> </w:t>
       </w:r>
@@ -271,23 +281,28 @@
         <w:rPr>
           <w:rFonts w:cstheme="minorHAnsi"/>
           <w:bCs/>
+          <w:color w:val="70AD47" w:themeColor="accent6"/>
         </w:rPr>
         <w:t>Number</w:t>
       </w:r>
     </w:p>
     <w:p>
       <w:pPr>
-        <w:pStyle w:val="a3"/>
+        <w:pStyle w:val="ListParagraph"/>
         <w:numPr>
           <w:ilvl w:val="0"/>
           <w:numId w:val="2"/>
         </w:numPr>
         <w:spacing w:line="360" w:lineRule="auto"/>
+        <w:rPr>
+          <w:color w:val="70AD47" w:themeColor="accent6"/>
+        </w:rPr>
       </w:pPr>
       <w:r>
         <w:rPr>
           <w:rFonts w:ascii="Consolas" w:hAnsi="Consolas"/>
           <w:b/>
+          <w:color w:val="70AD47" w:themeColor="accent6"/>
         </w:rPr>
         <w:t>books</w:t>
       </w:r>
@@ -295,6 +310,7 @@
         <w:rPr>
           <w:rFonts w:ascii="Consolas" w:hAnsi="Consolas"/>
           <w:b/>
+          <w:color w:val="70AD47" w:themeColor="accent6"/>
         </w:rPr>
         <w:t xml:space="preserve"> – </w:t>
       </w:r>
@@ -302,6 +318,7 @@
         <w:rPr>
           <w:rFonts w:cstheme="minorHAnsi"/>
           <w:bCs/>
+          <w:color w:val="70AD47" w:themeColor="accent6"/>
         </w:rPr>
         <w:t>Array</w:t>
       </w:r>
@@ -309,6 +326,7 @@
         <w:rPr>
           <w:rFonts w:cstheme="minorHAnsi"/>
           <w:bCs/>
+          <w:color w:val="70AD47" w:themeColor="accent6"/>
         </w:rPr>
         <w:t xml:space="preserve"> (empty)</w:t>
       </w:r>
@@ -320,6 +338,7 @@
           <w:rFonts w:eastAsia="Calibri" w:cstheme="minorHAnsi"/>
           <w:b/>
           <w:bCs/>
+          <w:color w:val="70AD47" w:themeColor="accent6"/>
           <w:lang w:val="en-US"/>
         </w:rPr>
       </w:pPr>
@@ -328,6 +347,7 @@
           <w:rFonts w:eastAsia="Calibri" w:cstheme="minorHAnsi"/>
           <w:b/>
           <w:bCs/>
+          <w:color w:val="70AD47" w:themeColor="accent6"/>
           <w:lang w:val="en-US"/>
         </w:rPr>
         <w:t xml:space="preserve">At the initialization of the </w:t>
@@ -338,6 +358,7 @@
           <w:rFonts w:eastAsia="Calibri" w:cstheme="minorHAnsi"/>
           <w:b/>
           <w:bCs/>
+          <w:color w:val="70AD47" w:themeColor="accent6"/>
           <w:lang w:val="en-US"/>
         </w:rPr>
         <w:t>LibraryCollection</w:t>
@@ -348,6 +369,7 @@
           <w:rFonts w:eastAsia="Calibri" w:cstheme="minorHAnsi"/>
           <w:b/>
           <w:bCs/>
+          <w:color w:val="70AD47" w:themeColor="accent6"/>
           <w:lang w:val="en-US"/>
         </w:rPr>
         <w:t xml:space="preserve"> class, </w:t>
@@ -355,6 +377,7 @@
       <w:r>
         <w:rPr>
           <w:rFonts w:eastAsia="Calibri" w:cstheme="minorHAnsi"/>
+          <w:color w:val="70AD47" w:themeColor="accent6"/>
           <w:lang w:val="en-US"/>
         </w:rPr>
         <w:t xml:space="preserve">the </w:t>
@@ -364,6 +387,7 @@
           <w:rFonts w:eastAsia="Calibri" w:cstheme="minorHAnsi"/>
           <w:b/>
           <w:bCs/>
+          <w:color w:val="70AD47" w:themeColor="accent6"/>
           <w:lang w:val="en-US"/>
         </w:rPr>
         <w:t xml:space="preserve">constructor </w:t>
@@ -371,6 +395,7 @@
       <w:r>
         <w:rPr>
           <w:rFonts w:eastAsia="Calibri" w:cstheme="minorHAnsi"/>
+          <w:color w:val="70AD47" w:themeColor="accent6"/>
           <w:lang w:val="en-US"/>
         </w:rPr>
         <w:t xml:space="preserve">accepts the </w:t>
@@ -380,6 +405,7 @@
           <w:rFonts w:eastAsia="Calibri" w:cstheme="minorHAnsi"/>
           <w:b/>
           <w:bCs/>
+          <w:color w:val="70AD47" w:themeColor="accent6"/>
           <w:lang w:val="en-US"/>
         </w:rPr>
         <w:t>capacity.</w:t>
@@ -389,12 +415,14 @@
       <w:pPr>
         <w:rPr>
           <w:rFonts w:ascii="Calibri" w:eastAsia="Calibri" w:hAnsi="Calibri" w:cs="Calibri"/>
+          <w:color w:val="70AD47" w:themeColor="accent6"/>
         </w:rPr>
       </w:pPr>
       <w:r>
         <w:rPr>
           <w:rFonts w:eastAsia="Consolas" w:cstheme="minorHAnsi"/>
           <w:b/>
+          <w:color w:val="70AD47" w:themeColor="accent6"/>
           <w:u w:val="single"/>
           <w:lang w:val="en-US"/>
         </w:rPr>
@@ -404,6 +432,7 @@
         <w:rPr>
           <w:rFonts w:eastAsia="Consolas" w:cstheme="minorHAnsi"/>
           <w:b/>
+          <w:color w:val="70AD47" w:themeColor="accent6"/>
         </w:rPr>
         <w:t>:</w:t>
       </w:r>
@@ -411,6 +440,7 @@
         <w:rPr>
           <w:rFonts w:ascii="Consolas" w:eastAsia="Consolas" w:hAnsi="Consolas" w:cs="Consolas"/>
           <w:b/>
+          <w:color w:val="70AD47" w:themeColor="accent6"/>
         </w:rPr>
         <w:t xml:space="preserve"> </w:t>
       </w:r>
@@ -418,6 +448,7 @@
       <w:r>
         <w:rPr>
           <w:rFonts w:ascii="Calibri" w:eastAsia="Calibri" w:hAnsi="Calibri" w:cs="Calibri"/>
+          <w:color w:val="70AD47" w:themeColor="accent6"/>
         </w:rPr>
         <w:t>You</w:t>
       </w:r>
@@ -425,6 +456,7 @@
       <w:r>
         <w:rPr>
           <w:rFonts w:ascii="Calibri" w:eastAsia="Calibri" w:hAnsi="Calibri" w:cs="Calibri"/>
+          <w:color w:val="70AD47" w:themeColor="accent6"/>
         </w:rPr>
         <w:t xml:space="preserve"> </w:t>
       </w:r>
@@ -432,6 +464,7 @@
       <w:r>
         <w:rPr>
           <w:rFonts w:ascii="Calibri" w:eastAsia="Calibri" w:hAnsi="Calibri" w:cs="Calibri"/>
+          <w:color w:val="70AD47" w:themeColor="accent6"/>
         </w:rPr>
         <w:t>can</w:t>
       </w:r>
@@ -439,6 +472,7 @@
       <w:r>
         <w:rPr>
           <w:rFonts w:ascii="Calibri" w:eastAsia="Calibri" w:hAnsi="Calibri" w:cs="Calibri"/>
+          <w:color w:val="70AD47" w:themeColor="accent6"/>
         </w:rPr>
         <w:t xml:space="preserve"> </w:t>
       </w:r>
@@ -446,6 +480,7 @@
       <w:r>
         <w:rPr>
           <w:rFonts w:ascii="Calibri" w:eastAsia="Calibri" w:hAnsi="Calibri" w:cs="Calibri"/>
+          <w:color w:val="70AD47" w:themeColor="accent6"/>
         </w:rPr>
         <w:t>add</w:t>
       </w:r>
@@ -453,6 +488,7 @@
       <w:r>
         <w:rPr>
           <w:rFonts w:ascii="Calibri" w:eastAsia="Calibri" w:hAnsi="Calibri" w:cs="Calibri"/>
+          <w:color w:val="70AD47" w:themeColor="accent6"/>
         </w:rPr>
         <w:t xml:space="preserve"> </w:t>
       </w:r>
@@ -460,6 +496,7 @@
       <w:r>
         <w:rPr>
           <w:rFonts w:ascii="Calibri" w:eastAsia="Calibri" w:hAnsi="Calibri" w:cs="Calibri"/>
+          <w:color w:val="70AD47" w:themeColor="accent6"/>
         </w:rPr>
         <w:t>more</w:t>
       </w:r>
@@ -467,6 +504,7 @@
       <w:r>
         <w:rPr>
           <w:rFonts w:ascii="Calibri" w:eastAsia="Calibri" w:hAnsi="Calibri" w:cs="Calibri"/>
+          <w:color w:val="70AD47" w:themeColor="accent6"/>
         </w:rPr>
         <w:t xml:space="preserve"> properties to help you finish the task.  </w:t>
       </w:r>
@@ -560,11 +598,13 @@
         <w:rPr>
           <w:rFonts w:ascii="Calibri" w:eastAsia="Calibri" w:hAnsi="Calibri" w:cs="Calibri"/>
           <w:b/>
-        </w:rPr>
-      </w:pPr>
-      <w:r>
-        <w:rPr>
-          <w:rFonts w:ascii="Calibri" w:eastAsia="Calibri" w:hAnsi="Calibri" w:cs="Calibri"/>
+          <w:color w:val="70AD47" w:themeColor="accent6"/>
+        </w:rPr>
+      </w:pPr>
+      <w:r>
+        <w:rPr>
+          <w:rFonts w:ascii="Calibri" w:eastAsia="Calibri" w:hAnsi="Calibri" w:cs="Calibri"/>
+          <w:color w:val="70AD47" w:themeColor="accent6"/>
           <w:lang w:val="en-US"/>
         </w:rPr>
         <w:t>The</w:t>
@@ -573,6 +613,7 @@
         <w:rPr>
           <w:rFonts w:ascii="Calibri" w:eastAsia="Calibri" w:hAnsi="Calibri" w:cs="Calibri"/>
           <w:b/>
+          <w:color w:val="70AD47" w:themeColor="accent6"/>
         </w:rPr>
         <w:t xml:space="preserve"> </w:t>
       </w:r>
@@ -581,6 +622,7 @@
         <w:rPr>
           <w:rFonts w:ascii="Consolas" w:eastAsia="Consolas" w:hAnsi="Consolas" w:cs="Consolas"/>
           <w:b/>
+          <w:color w:val="70AD47" w:themeColor="accent6"/>
           <w:lang w:val="en-US"/>
         </w:rPr>
         <w:t>bookName</w:t>
@@ -590,12 +632,14 @@
         <w:rPr>
           <w:rFonts w:ascii="Calibri" w:eastAsia="Calibri" w:hAnsi="Calibri" w:cs="Calibri"/>
           <w:b/>
+          <w:color w:val="70AD47" w:themeColor="accent6"/>
         </w:rPr>
         <w:t xml:space="preserve"> </w:t>
       </w:r>
       <w:r>
         <w:rPr>
           <w:rFonts w:ascii="Calibri" w:eastAsia="Calibri" w:hAnsi="Calibri" w:cs="Calibri"/>
+          <w:color w:val="70AD47" w:themeColor="accent6"/>
           <w:lang w:val="en-US"/>
         </w:rPr>
         <w:t>and</w:t>
@@ -604,6 +648,7 @@
         <w:rPr>
           <w:rFonts w:ascii="Calibri" w:eastAsia="Calibri" w:hAnsi="Calibri" w:cs="Calibri"/>
           <w:b/>
+          <w:color w:val="70AD47" w:themeColor="accent6"/>
         </w:rPr>
         <w:t xml:space="preserve"> </w:t>
       </w:r>
@@ -612,6 +657,7 @@
         <w:rPr>
           <w:rFonts w:ascii="Consolas" w:eastAsia="Consolas" w:hAnsi="Consolas" w:cs="Consolas"/>
           <w:b/>
+          <w:color w:val="70AD47" w:themeColor="accent6"/>
           <w:lang w:val="en-US"/>
         </w:rPr>
         <w:t>bookAuthor</w:t>
@@ -621,12 +667,14 @@
         <w:rPr>
           <w:rFonts w:ascii="Calibri" w:eastAsia="Calibri" w:hAnsi="Calibri" w:cs="Calibri"/>
           <w:b/>
+          <w:color w:val="70AD47" w:themeColor="accent6"/>
         </w:rPr>
         <w:t xml:space="preserve"> </w:t>
       </w:r>
       <w:r>
         <w:rPr>
           <w:rFonts w:ascii="Calibri" w:eastAsia="Calibri" w:hAnsi="Calibri" w:cs="Calibri"/>
+          <w:color w:val="70AD47" w:themeColor="accent6"/>
           <w:lang w:val="en-US"/>
         </w:rPr>
         <w:t>are</w:t>
@@ -634,12 +682,14 @@
       <w:r>
         <w:rPr>
           <w:rFonts w:ascii="Calibri" w:eastAsia="Calibri" w:hAnsi="Calibri" w:cs="Calibri"/>
+          <w:color w:val="70AD47" w:themeColor="accent6"/>
         </w:rPr>
         <w:t xml:space="preserve"> </w:t>
       </w:r>
       <w:r>
         <w:rPr>
           <w:rFonts w:ascii="Calibri" w:eastAsia="Calibri" w:hAnsi="Calibri" w:cs="Calibri"/>
+          <w:color w:val="70AD47" w:themeColor="accent6"/>
           <w:lang w:val="en-US"/>
         </w:rPr>
         <w:t>of</w:t>
@@ -647,12 +697,14 @@
       <w:r>
         <w:rPr>
           <w:rFonts w:ascii="Calibri" w:eastAsia="Calibri" w:hAnsi="Calibri" w:cs="Calibri"/>
+          <w:color w:val="70AD47" w:themeColor="accent6"/>
         </w:rPr>
         <w:t xml:space="preserve"> </w:t>
       </w:r>
       <w:r>
         <w:rPr>
           <w:rFonts w:ascii="Calibri" w:eastAsia="Calibri" w:hAnsi="Calibri" w:cs="Calibri"/>
+          <w:color w:val="70AD47" w:themeColor="accent6"/>
           <w:lang w:val="en-US"/>
         </w:rPr>
         <w:t>type</w:t>
@@ -661,6 +713,7 @@
         <w:rPr>
           <w:rFonts w:ascii="Calibri" w:eastAsia="Calibri" w:hAnsi="Calibri" w:cs="Calibri"/>
           <w:b/>
+          <w:color w:val="70AD47" w:themeColor="accent6"/>
         </w:rPr>
         <w:t xml:space="preserve"> </w:t>
       </w:r>
@@ -668,6 +721,7 @@
         <w:rPr>
           <w:rFonts w:ascii="Calibri" w:eastAsia="Calibri" w:hAnsi="Calibri" w:cs="Calibri"/>
           <w:b/>
+          <w:color w:val="70AD47" w:themeColor="accent6"/>
           <w:lang w:val="en-US"/>
         </w:rPr>
         <w:t>string</w:t>
@@ -675,6 +729,7 @@
       <w:r>
         <w:rPr>
           <w:rFonts w:ascii="Calibri" w:eastAsia="Calibri" w:hAnsi="Calibri" w:cs="Calibri"/>
+          <w:color w:val="70AD47" w:themeColor="accent6"/>
         </w:rPr>
         <w:t xml:space="preserve">. </w:t>
       </w:r>
@@ -689,12 +744,13 @@
         <w:ind w:left="720" w:hanging="360"/>
         <w:rPr>
           <w:rFonts w:ascii="Calibri" w:eastAsia="Calibri" w:hAnsi="Calibri" w:cs="Calibri"/>
-        </w:rPr>
-      </w:pPr>
-      <w:r>
-        <w:rPr>
-          <w:rFonts w:ascii="Calibri" w:eastAsia="Calibri" w:hAnsi="Calibri" w:cs="Calibri"/>
-          <w:color w:val="000000" w:themeColor="text1"/>
+          <w:color w:val="70AD47" w:themeColor="accent6"/>
+        </w:rPr>
+      </w:pPr>
+      <w:r>
+        <w:rPr>
+          <w:rFonts w:ascii="Calibri" w:eastAsia="Calibri" w:hAnsi="Calibri" w:cs="Calibri"/>
+          <w:color w:val="70AD47" w:themeColor="accent6"/>
           <w:lang w:val="en-US"/>
         </w:rPr>
         <w:t>If there's</w:t>
@@ -702,7 +758,7 @@
       <w:r>
         <w:rPr>
           <w:rFonts w:ascii="Calibri" w:eastAsia="Calibri" w:hAnsi="Calibri" w:cs="Calibri"/>
-          <w:color w:val="000000" w:themeColor="text1"/>
+          <w:color w:val="70AD47" w:themeColor="accent6"/>
         </w:rPr>
         <w:t xml:space="preserve"> </w:t>
       </w:r>
@@ -710,7 +766,7 @@
         <w:rPr>
           <w:rFonts w:ascii="Calibri" w:eastAsia="Calibri" w:hAnsi="Calibri" w:cs="Calibri"/>
           <w:b/>
-          <w:color w:val="000000" w:themeColor="text1"/>
+          <w:color w:val="70AD47" w:themeColor="accent6"/>
           <w:lang w:val="en-US"/>
         </w:rPr>
         <w:t>not</w:t>
@@ -719,7 +775,7 @@
         <w:rPr>
           <w:rFonts w:ascii="Calibri" w:eastAsia="Calibri" w:hAnsi="Calibri" w:cs="Calibri"/>
           <w:b/>
-          <w:color w:val="000000" w:themeColor="text1"/>
+          <w:color w:val="70AD47" w:themeColor="accent6"/>
         </w:rPr>
         <w:t xml:space="preserve"> </w:t>
       </w:r>
@@ -727,7 +783,7 @@
         <w:rPr>
           <w:rFonts w:ascii="Calibri" w:eastAsia="Calibri" w:hAnsi="Calibri" w:cs="Calibri"/>
           <w:b/>
-          <w:color w:val="000000" w:themeColor="text1"/>
+          <w:color w:val="70AD47" w:themeColor="accent6"/>
           <w:lang w:val="en-US"/>
         </w:rPr>
         <w:t>enough</w:t>
@@ -736,7 +792,7 @@
         <w:rPr>
           <w:rFonts w:ascii="Calibri" w:eastAsia="Calibri" w:hAnsi="Calibri" w:cs="Calibri"/>
           <w:b/>
-          <w:color w:val="000000" w:themeColor="text1"/>
+          <w:color w:val="70AD47" w:themeColor="accent6"/>
         </w:rPr>
         <w:t xml:space="preserve"> </w:t>
       </w:r>
@@ -744,7 +800,7 @@
         <w:rPr>
           <w:rFonts w:ascii="Calibri" w:eastAsia="Calibri" w:hAnsi="Calibri" w:cs="Calibri"/>
           <w:b/>
-          <w:color w:val="000000" w:themeColor="text1"/>
+          <w:color w:val="70AD47" w:themeColor="accent6"/>
           <w:lang w:val="en-US"/>
         </w:rPr>
         <w:t xml:space="preserve">space in </w:t>
@@ -753,7 +809,7 @@
         <w:rPr>
           <w:rFonts w:ascii="Calibri" w:eastAsia="Calibri" w:hAnsi="Calibri" w:cs="Calibri"/>
           <w:b/>
-          <w:color w:val="000000" w:themeColor="text1"/>
+          <w:color w:val="70AD47" w:themeColor="accent6"/>
           <w:lang w:val="en-US"/>
         </w:rPr>
         <w:t xml:space="preserve">the </w:t>
@@ -762,7 +818,7 @@
         <w:rPr>
           <w:rFonts w:ascii="Calibri" w:eastAsia="Calibri" w:hAnsi="Calibri" w:cs="Calibri"/>
           <w:b/>
-          <w:color w:val="000000" w:themeColor="text1"/>
+          <w:color w:val="70AD47" w:themeColor="accent6"/>
           <w:lang w:val="en-US"/>
         </w:rPr>
         <w:t>collection</w:t>
@@ -770,14 +826,14 @@
       <w:r>
         <w:rPr>
           <w:rFonts w:ascii="Calibri" w:eastAsia="Calibri" w:hAnsi="Calibri" w:cs="Calibri"/>
-          <w:color w:val="000000" w:themeColor="text1"/>
+          <w:color w:val="70AD47" w:themeColor="accent6"/>
         </w:rPr>
         <w:t xml:space="preserve"> </w:t>
       </w:r>
       <w:r>
         <w:rPr>
           <w:rFonts w:ascii="Calibri" w:eastAsia="Calibri" w:hAnsi="Calibri" w:cs="Calibri"/>
-          <w:color w:val="000000" w:themeColor="text1"/>
+          <w:color w:val="70AD47" w:themeColor="accent6"/>
           <w:lang w:val="en-US"/>
         </w:rPr>
         <w:t>for</w:t>
@@ -785,14 +841,14 @@
       <w:r>
         <w:rPr>
           <w:rFonts w:ascii="Calibri" w:eastAsia="Calibri" w:hAnsi="Calibri" w:cs="Calibri"/>
-          <w:color w:val="000000" w:themeColor="text1"/>
+          <w:color w:val="70AD47" w:themeColor="accent6"/>
         </w:rPr>
         <w:t xml:space="preserve"> </w:t>
       </w:r>
       <w:r>
         <w:rPr>
           <w:rFonts w:ascii="Calibri" w:eastAsia="Calibri" w:hAnsi="Calibri" w:cs="Calibri"/>
-          <w:color w:val="000000" w:themeColor="text1"/>
+          <w:color w:val="70AD47" w:themeColor="accent6"/>
           <w:lang w:val="en-US"/>
         </w:rPr>
         <w:t xml:space="preserve">the </w:t>
@@ -800,7 +856,7 @@
       <w:r>
         <w:rPr>
           <w:rFonts w:ascii="Calibri" w:eastAsia="Calibri" w:hAnsi="Calibri" w:cs="Calibri"/>
-          <w:color w:val="000000" w:themeColor="text1"/>
+          <w:color w:val="70AD47" w:themeColor="accent6"/>
           <w:lang w:val="en-US"/>
         </w:rPr>
         <w:t>book</w:t>
@@ -808,6 +864,7 @@
       <w:r>
         <w:rPr>
           <w:rFonts w:ascii="Calibri" w:eastAsia="Calibri" w:hAnsi="Calibri" w:cs="Calibri"/>
+          <w:color w:val="70AD47" w:themeColor="accent6"/>
         </w:rPr>
         <w:t xml:space="preserve">, </w:t>
       </w:r>
@@ -815,6 +872,7 @@
         <w:rPr>
           <w:rFonts w:ascii="Calibri" w:eastAsia="Calibri" w:hAnsi="Calibri" w:cs="Calibri"/>
           <w:b/>
+          <w:color w:val="70AD47" w:themeColor="accent6"/>
           <w:lang w:val="en-US"/>
         </w:rPr>
         <w:t>throw</w:t>
@@ -823,6 +881,7 @@
         <w:rPr>
           <w:rFonts w:ascii="Calibri" w:eastAsia="Calibri" w:hAnsi="Calibri" w:cs="Calibri"/>
           <w:b/>
+          <w:color w:val="70AD47" w:themeColor="accent6"/>
         </w:rPr>
         <w:t xml:space="preserve"> </w:t>
       </w:r>
@@ -830,6 +889,7 @@
         <w:rPr>
           <w:rFonts w:ascii="Calibri" w:eastAsia="Calibri" w:hAnsi="Calibri" w:cs="Calibri"/>
           <w:b/>
+          <w:color w:val="70AD47" w:themeColor="accent6"/>
           <w:lang w:val="en-US"/>
         </w:rPr>
         <w:t>an</w:t>
@@ -838,6 +898,7 @@
         <w:rPr>
           <w:rFonts w:ascii="Calibri" w:eastAsia="Calibri" w:hAnsi="Calibri" w:cs="Calibri"/>
           <w:b/>
+          <w:color w:val="70AD47" w:themeColor="accent6"/>
         </w:rPr>
         <w:t xml:space="preserve"> </w:t>
       </w:r>
@@ -845,6 +906,7 @@
         <w:rPr>
           <w:rFonts w:ascii="Calibri" w:eastAsia="Calibri" w:hAnsi="Calibri" w:cs="Calibri"/>
           <w:b/>
+          <w:color w:val="70AD47" w:themeColor="accent6"/>
           <w:lang w:val="en-US"/>
         </w:rPr>
         <w:t>Error</w:t>
@@ -852,6 +914,7 @@
       <w:r>
         <w:rPr>
           <w:rFonts w:ascii="Calibri" w:eastAsia="Calibri" w:hAnsi="Calibri" w:cs="Calibri"/>
+          <w:color w:val="70AD47" w:themeColor="accent6"/>
         </w:rPr>
         <w:t>:</w:t>
       </w:r>
@@ -861,12 +924,14 @@
         <w:rPr>
           <w:rFonts w:ascii="Calibri" w:eastAsia="Calibri" w:hAnsi="Calibri" w:cs="Calibri"/>
           <w:b/>
-        </w:rPr>
-      </w:pPr>
-      <w:r>
-        <w:rPr>
-          <w:rFonts w:ascii="Calibri" w:eastAsia="Calibri" w:hAnsi="Calibri" w:cs="Calibri"/>
-          <w:b/>
+          <w:color w:val="70AD47" w:themeColor="accent6"/>
+        </w:rPr>
+      </w:pPr>
+      <w:r>
+        <w:rPr>
+          <w:rFonts w:ascii="Calibri" w:eastAsia="Calibri" w:hAnsi="Calibri" w:cs="Calibri"/>
+          <w:b/>
+          <w:color w:val="70AD47" w:themeColor="accent6"/>
           <w:lang w:val="en-US"/>
         </w:rPr>
         <w:t xml:space="preserve">              </w:t>
@@ -875,6 +940,7 @@
         <w:rPr>
           <w:rFonts w:ascii="Calibri" w:eastAsia="Calibri" w:hAnsi="Calibri" w:cs="Calibri"/>
           <w:b/>
+          <w:color w:val="70AD47" w:themeColor="accent6"/>
         </w:rPr>
         <w:t>"</w:t>
       </w:r>
@@ -882,6 +948,7 @@
         <w:rPr>
           <w:rFonts w:ascii="Consolas" w:eastAsia="Consolas" w:hAnsi="Consolas" w:cs="Consolas"/>
           <w:b/>
+          <w:color w:val="70AD47" w:themeColor="accent6"/>
           <w:lang w:val="en-US"/>
         </w:rPr>
         <w:t>Not</w:t>
@@ -890,6 +957,7 @@
         <w:rPr>
           <w:rFonts w:ascii="Consolas" w:eastAsia="Consolas" w:hAnsi="Consolas" w:cs="Consolas"/>
           <w:b/>
+          <w:color w:val="70AD47" w:themeColor="accent6"/>
         </w:rPr>
         <w:t xml:space="preserve"> </w:t>
       </w:r>
@@ -897,6 +965,7 @@
         <w:rPr>
           <w:rFonts w:ascii="Consolas" w:eastAsia="Consolas" w:hAnsi="Consolas" w:cs="Consolas"/>
           <w:b/>
+          <w:color w:val="70AD47" w:themeColor="accent6"/>
           <w:lang w:val="en-US"/>
         </w:rPr>
         <w:t>enough</w:t>
@@ -905,6 +974,7 @@
         <w:rPr>
           <w:rFonts w:ascii="Consolas" w:eastAsia="Consolas" w:hAnsi="Consolas" w:cs="Consolas"/>
           <w:b/>
+          <w:color w:val="70AD47" w:themeColor="accent6"/>
           <w:lang w:val="en-US"/>
         </w:rPr>
         <w:t xml:space="preserve"> </w:t>
@@ -913,6 +983,7 @@
         <w:rPr>
           <w:rFonts w:ascii="Consolas" w:eastAsia="Consolas" w:hAnsi="Consolas" w:cs="Consolas"/>
           <w:b/>
+          <w:color w:val="70AD47" w:themeColor="accent6"/>
           <w:lang w:val="en-US"/>
         </w:rPr>
         <w:t>space</w:t>
@@ -921,6 +992,7 @@
         <w:rPr>
           <w:rFonts w:ascii="Consolas" w:eastAsia="Consolas" w:hAnsi="Consolas" w:cs="Consolas"/>
           <w:b/>
+          <w:color w:val="70AD47" w:themeColor="accent6"/>
           <w:lang w:val="en-US"/>
         </w:rPr>
         <w:t xml:space="preserve"> in </w:t>
@@ -929,6 +1001,7 @@
         <w:rPr>
           <w:rFonts w:ascii="Consolas" w:eastAsia="Consolas" w:hAnsi="Consolas" w:cs="Consolas"/>
           <w:b/>
+          <w:color w:val="70AD47" w:themeColor="accent6"/>
           <w:lang w:val="en-US"/>
         </w:rPr>
         <w:t xml:space="preserve">the </w:t>
@@ -937,6 +1010,7 @@
         <w:rPr>
           <w:rFonts w:ascii="Consolas" w:eastAsia="Consolas" w:hAnsi="Consolas" w:cs="Consolas"/>
           <w:b/>
+          <w:color w:val="70AD47" w:themeColor="accent6"/>
           <w:lang w:val="en-US"/>
         </w:rPr>
         <w:t>collection</w:t>
@@ -945,6 +1019,7 @@
         <w:rPr>
           <w:rFonts w:ascii="Consolas" w:eastAsia="Consolas" w:hAnsi="Consolas" w:cs="Consolas"/>
           <w:b/>
+          <w:color w:val="70AD47" w:themeColor="accent6"/>
         </w:rPr>
         <w:t>.</w:t>
       </w:r>
@@ -952,6 +1027,7 @@
         <w:rPr>
           <w:rFonts w:ascii="Calibri" w:eastAsia="Calibri" w:hAnsi="Calibri" w:cs="Calibri"/>
           <w:b/>
+          <w:color w:val="70AD47" w:themeColor="accent6"/>
         </w:rPr>
         <w:t>"</w:t>
       </w:r>
@@ -967,11 +1043,13 @@
         <w:rPr>
           <w:rFonts w:ascii="Calibri" w:eastAsia="Calibri" w:hAnsi="Calibri" w:cs="Calibri"/>
           <w:b/>
-        </w:rPr>
-      </w:pPr>
-      <w:r>
-        <w:rPr>
-          <w:rFonts w:ascii="Calibri" w:eastAsia="Calibri" w:hAnsi="Calibri" w:cs="Calibri"/>
+          <w:color w:val="70AD47" w:themeColor="accent6"/>
+        </w:rPr>
+      </w:pPr>
+      <w:r>
+        <w:rPr>
+          <w:rFonts w:ascii="Calibri" w:eastAsia="Calibri" w:hAnsi="Calibri" w:cs="Calibri"/>
+          <w:color w:val="70AD47" w:themeColor="accent6"/>
           <w:lang w:val="en-US"/>
         </w:rPr>
         <w:t>Otherwise,</w:t>
@@ -979,12 +1057,14 @@
       <w:r>
         <w:rPr>
           <w:rFonts w:ascii="Calibri" w:eastAsia="Calibri" w:hAnsi="Calibri" w:cs="Calibri"/>
+          <w:color w:val="70AD47" w:themeColor="accent6"/>
         </w:rPr>
         <w:t xml:space="preserve"> </w:t>
       </w:r>
       <w:r>
         <w:rPr>
           <w:rFonts w:ascii="Calibri" w:eastAsia="Calibri" w:hAnsi="Calibri" w:cs="Calibri"/>
+          <w:color w:val="70AD47" w:themeColor="accent6"/>
           <w:lang w:val="en-US"/>
         </w:rPr>
         <w:t>this</w:t>
@@ -992,12 +1072,14 @@
       <w:r>
         <w:rPr>
           <w:rFonts w:ascii="Calibri" w:eastAsia="Calibri" w:hAnsi="Calibri" w:cs="Calibri"/>
+          <w:color w:val="70AD47" w:themeColor="accent6"/>
         </w:rPr>
         <w:t xml:space="preserve"> </w:t>
       </w:r>
       <w:r>
         <w:rPr>
           <w:rFonts w:ascii="Calibri" w:eastAsia="Calibri" w:hAnsi="Calibri" w:cs="Calibri"/>
+          <w:color w:val="70AD47" w:themeColor="accent6"/>
           <w:lang w:val="en-US"/>
         </w:rPr>
         <w:t xml:space="preserve">function should add the </w:t>
@@ -1005,6 +1087,7 @@
       <w:r>
         <w:rPr>
           <w:rFonts w:ascii="Calibri" w:eastAsia="Calibri" w:hAnsi="Calibri" w:cs="Calibri"/>
+          <w:color w:val="70AD47" w:themeColor="accent6"/>
           <w:lang w:val="en-US"/>
         </w:rPr>
         <w:t>book</w:t>
@@ -1012,12 +1095,14 @@
       <w:r>
         <w:rPr>
           <w:rFonts w:ascii="Calibri" w:eastAsia="Calibri" w:hAnsi="Calibri" w:cs="Calibri"/>
+          <w:color w:val="70AD47" w:themeColor="accent6"/>
         </w:rPr>
         <w:t xml:space="preserve">, </w:t>
       </w:r>
       <w:r>
         <w:rPr>
           <w:rFonts w:ascii="Calibri" w:eastAsia="Calibri" w:hAnsi="Calibri" w:cs="Calibri"/>
+          <w:color w:val="70AD47" w:themeColor="accent6"/>
           <w:lang w:val="en-US"/>
         </w:rPr>
         <w:t>with</w:t>
@@ -1025,12 +1110,14 @@
       <w:r>
         <w:rPr>
           <w:rFonts w:ascii="Calibri" w:eastAsia="Calibri" w:hAnsi="Calibri" w:cs="Calibri"/>
+          <w:color w:val="70AD47" w:themeColor="accent6"/>
         </w:rPr>
         <w:t xml:space="preserve"> </w:t>
       </w:r>
       <w:r>
         <w:rPr>
           <w:rFonts w:ascii="Calibri" w:eastAsia="Calibri" w:hAnsi="Calibri" w:cs="Calibri"/>
+          <w:color w:val="70AD47" w:themeColor="accent6"/>
           <w:lang w:val="en-US"/>
         </w:rPr>
         <w:t xml:space="preserve">the properties: </w:t>
@@ -1040,6 +1127,7 @@
         <w:rPr>
           <w:rFonts w:ascii="Calibri" w:eastAsia="Calibri" w:hAnsi="Calibri" w:cs="Calibri"/>
           <w:b/>
+          <w:color w:val="70AD47" w:themeColor="accent6"/>
           <w:lang w:val="en-US"/>
         </w:rPr>
         <w:t>bookName</w:t>
@@ -1048,6 +1136,7 @@
       <w:r>
         <w:rPr>
           <w:rFonts w:ascii="Calibri" w:eastAsia="Calibri" w:hAnsi="Calibri" w:cs="Calibri"/>
+          <w:color w:val="70AD47" w:themeColor="accent6"/>
         </w:rPr>
         <w:t xml:space="preserve">, </w:t>
       </w:r>
@@ -1056,6 +1145,7 @@
         <w:rPr>
           <w:rFonts w:ascii="Calibri" w:eastAsia="Calibri" w:hAnsi="Calibri" w:cs="Calibri"/>
           <w:b/>
+          <w:color w:val="70AD47" w:themeColor="accent6"/>
           <w:lang w:val="en-US"/>
         </w:rPr>
         <w:t>bookAuthor</w:t>
@@ -1064,6 +1154,7 @@
       <w:r>
         <w:rPr>
           <w:rFonts w:ascii="Calibri" w:eastAsia="Calibri" w:hAnsi="Calibri" w:cs="Calibri"/>
+          <w:color w:val="70AD47" w:themeColor="accent6"/>
         </w:rPr>
         <w:t xml:space="preserve">, </w:t>
       </w:r>
@@ -1072,6 +1163,7 @@
         <w:rPr>
           <w:rFonts w:ascii="Calibri" w:eastAsia="Calibri" w:hAnsi="Calibri" w:cs="Calibri"/>
           <w:b/>
+          <w:color w:val="70AD47" w:themeColor="accent6"/>
         </w:rPr>
         <w:t>payed</w:t>
       </w:r>
@@ -1079,6 +1171,7 @@
       <w:r>
         <w:rPr>
           <w:rFonts w:ascii="Calibri" w:eastAsia="Calibri" w:hAnsi="Calibri" w:cs="Calibri"/>
+          <w:color w:val="70AD47" w:themeColor="accent6"/>
         </w:rPr>
         <w:t xml:space="preserve">: </w:t>
       </w:r>
@@ -1086,6 +1179,7 @@
         <w:rPr>
           <w:rFonts w:ascii="Calibri" w:eastAsia="Calibri" w:hAnsi="Calibri" w:cs="Calibri"/>
           <w:b/>
+          <w:color w:val="70AD47" w:themeColor="accent6"/>
           <w:lang w:val="en-US"/>
         </w:rPr>
         <w:t>default</w:t>
@@ -1094,6 +1188,7 @@
         <w:rPr>
           <w:rFonts w:ascii="Calibri" w:eastAsia="Calibri" w:hAnsi="Calibri" w:cs="Calibri"/>
           <w:b/>
+          <w:color w:val="70AD47" w:themeColor="accent6"/>
         </w:rPr>
         <w:t xml:space="preserve"> </w:t>
       </w:r>
@@ -1101,6 +1196,7 @@
         <w:rPr>
           <w:rFonts w:ascii="Calibri" w:eastAsia="Calibri" w:hAnsi="Calibri" w:cs="Calibri"/>
           <w:b/>
+          <w:color w:val="70AD47" w:themeColor="accent6"/>
           <w:lang w:val="en-US"/>
         </w:rPr>
         <w:t>false</w:t>
@@ -1108,12 +1204,14 @@
       <w:r>
         <w:rPr>
           <w:rFonts w:ascii="Calibri" w:eastAsia="Calibri" w:hAnsi="Calibri" w:cs="Calibri"/>
+          <w:color w:val="70AD47" w:themeColor="accent6"/>
         </w:rPr>
         <w:t xml:space="preserve">, </w:t>
       </w:r>
       <w:r>
         <w:rPr>
           <w:rFonts w:ascii="Calibri" w:eastAsia="Calibri" w:hAnsi="Calibri" w:cs="Calibri"/>
+          <w:color w:val="70AD47" w:themeColor="accent6"/>
           <w:lang w:val="en-US"/>
         </w:rPr>
         <w:t>to the</w:t>
@@ -1121,12 +1219,14 @@
       <w:r>
         <w:rPr>
           <w:rFonts w:ascii="Calibri" w:eastAsia="Calibri" w:hAnsi="Calibri" w:cs="Calibri"/>
+          <w:color w:val="70AD47" w:themeColor="accent6"/>
         </w:rPr>
         <w:t xml:space="preserve"> </w:t>
       </w:r>
       <w:r>
         <w:rPr>
           <w:rFonts w:ascii="Calibri" w:eastAsia="Calibri" w:hAnsi="Calibri" w:cs="Calibri"/>
+          <w:color w:val="70AD47" w:themeColor="accent6"/>
           <w:lang w:val="en-US"/>
         </w:rPr>
         <w:t>books</w:t>
@@ -1134,12 +1234,14 @@
       <w:r>
         <w:rPr>
           <w:rFonts w:ascii="Calibri" w:eastAsia="Calibri" w:hAnsi="Calibri" w:cs="Calibri"/>
+          <w:color w:val="70AD47" w:themeColor="accent6"/>
         </w:rPr>
         <w:t xml:space="preserve"> </w:t>
       </w:r>
       <w:r>
         <w:rPr>
           <w:rFonts w:ascii="Calibri" w:eastAsia="Calibri" w:hAnsi="Calibri" w:cs="Calibri"/>
+          <w:color w:val="70AD47" w:themeColor="accent6"/>
           <w:lang w:val="en-US"/>
         </w:rPr>
         <w:t xml:space="preserve">array and </w:t>
@@ -1149,6 +1251,7 @@
           <w:rFonts w:ascii="Calibri" w:eastAsia="Calibri" w:hAnsi="Calibri" w:cs="Calibri"/>
           <w:b/>
           <w:bCs/>
+          <w:color w:val="70AD47" w:themeColor="accent6"/>
           <w:lang w:val="en-US"/>
         </w:rPr>
         <w:t>return</w:t>
@@ -1156,6 +1259,7 @@
       <w:r>
         <w:rPr>
           <w:rFonts w:ascii="Calibri" w:eastAsia="Calibri" w:hAnsi="Calibri" w:cs="Calibri"/>
+          <w:color w:val="70AD47" w:themeColor="accent6"/>
           <w:lang w:val="en-US"/>
         </w:rPr>
         <w:t>:</w:t>
@@ -1173,6 +1277,7 @@
         <w:rPr>
           <w:rFonts w:ascii="Consolas" w:eastAsia="Calibri" w:hAnsi="Consolas" w:cs="Calibri"/>
           <w:b/>
+          <w:color w:val="70AD47" w:themeColor="accent6"/>
         </w:rPr>
         <w:t>"</w:t>
       </w:r>
@@ -1180,6 +1285,7 @@
         <w:rPr>
           <w:rFonts w:ascii="Consolas" w:eastAsia="Calibri" w:hAnsi="Consolas" w:cs="Calibri"/>
           <w:b/>
+          <w:color w:val="70AD47" w:themeColor="accent6"/>
           <w:lang w:val="en-US"/>
         </w:rPr>
         <w:t>The</w:t>
@@ -1188,6 +1294,7 @@
         <w:rPr>
           <w:rFonts w:ascii="Consolas" w:eastAsia="Calibri" w:hAnsi="Consolas" w:cs="Calibri"/>
           <w:b/>
+          <w:color w:val="70AD47" w:themeColor="accent6"/>
         </w:rPr>
         <w:t xml:space="preserve"> {</w:t>
       </w:r>
@@ -1196,6 +1303,7 @@
         <w:rPr>
           <w:rFonts w:ascii="Consolas" w:eastAsia="Calibri" w:hAnsi="Consolas" w:cs="Calibri"/>
           <w:b/>
+          <w:color w:val="70AD47" w:themeColor="accent6"/>
           <w:lang w:val="en-US"/>
         </w:rPr>
         <w:t>bookName</w:t>
@@ -1205,6 +1313,7 @@
         <w:rPr>
           <w:rFonts w:ascii="Consolas" w:eastAsia="Calibri" w:hAnsi="Consolas" w:cs="Calibri"/>
           <w:b/>
+          <w:color w:val="70AD47" w:themeColor="accent6"/>
         </w:rPr>
         <w:t xml:space="preserve">}, </w:t>
       </w:r>
@@ -1212,6 +1321,7 @@
         <w:rPr>
           <w:rFonts w:ascii="Consolas" w:eastAsia="Calibri" w:hAnsi="Consolas" w:cs="Calibri"/>
           <w:b/>
+          <w:color w:val="70AD47" w:themeColor="accent6"/>
           <w:lang w:val="en-US"/>
         </w:rPr>
         <w:t>with</w:t>
@@ -1220,6 +1330,7 @@
         <w:rPr>
           <w:rFonts w:ascii="Consolas" w:eastAsia="Calibri" w:hAnsi="Consolas" w:cs="Calibri"/>
           <w:b/>
+          <w:color w:val="70AD47" w:themeColor="accent6"/>
         </w:rPr>
         <w:t xml:space="preserve"> a</w:t>
       </w:r>
@@ -1227,6 +1338,7 @@
         <w:rPr>
           <w:rFonts w:ascii="Consolas" w:eastAsia="Calibri" w:hAnsi="Consolas" w:cs="Calibri"/>
           <w:b/>
+          <w:color w:val="70AD47" w:themeColor="accent6"/>
           <w:lang w:val="en-US"/>
         </w:rPr>
         <w:t>n</w:t>
@@ -1235,6 +1347,7 @@
         <w:rPr>
           <w:rFonts w:ascii="Consolas" w:eastAsia="Calibri" w:hAnsi="Consolas" w:cs="Calibri"/>
           <w:b/>
+          <w:color w:val="70AD47" w:themeColor="accent6"/>
         </w:rPr>
         <w:t xml:space="preserve"> </w:t>
       </w:r>
@@ -1242,6 +1355,7 @@
         <w:rPr>
           <w:rFonts w:ascii="Consolas" w:eastAsia="Calibri" w:hAnsi="Consolas" w:cs="Calibri"/>
           <w:b/>
+          <w:color w:val="70AD47" w:themeColor="accent6"/>
           <w:lang w:val="en-US"/>
         </w:rPr>
         <w:t>author</w:t>
@@ -1250,6 +1364,7 @@
         <w:rPr>
           <w:rFonts w:ascii="Consolas" w:eastAsia="Calibri" w:hAnsi="Consolas" w:cs="Calibri"/>
           <w:b/>
+          <w:color w:val="70AD47" w:themeColor="accent6"/>
         </w:rPr>
         <w:t xml:space="preserve"> {</w:t>
       </w:r>
@@ -1258,6 +1373,7 @@
         <w:rPr>
           <w:rFonts w:ascii="Consolas" w:eastAsia="Calibri" w:hAnsi="Consolas" w:cs="Calibri"/>
           <w:b/>
+          <w:color w:val="70AD47" w:themeColor="accent6"/>
           <w:lang w:val="en-US"/>
         </w:rPr>
         <w:t>bookAuthor</w:t>
@@ -1267,6 +1383,7 @@
         <w:rPr>
           <w:rFonts w:ascii="Consolas" w:eastAsia="Calibri" w:hAnsi="Consolas" w:cs="Calibri"/>
           <w:b/>
+          <w:color w:val="70AD47" w:themeColor="accent6"/>
         </w:rPr>
         <w:t xml:space="preserve">}, </w:t>
       </w:r>
@@ -1274,6 +1391,7 @@
         <w:rPr>
           <w:rFonts w:ascii="Consolas" w:eastAsia="Calibri" w:hAnsi="Consolas" w:cs="Calibri"/>
           <w:b/>
+          <w:color w:val="70AD47" w:themeColor="accent6"/>
           <w:lang w:val="en-US"/>
         </w:rPr>
         <w:t>collect</w:t>
@@ -1282,6 +1400,7 @@
         <w:rPr>
           <w:rFonts w:ascii="Consolas" w:eastAsia="Calibri" w:hAnsi="Consolas" w:cs="Calibri"/>
           <w:b/>
+          <w:color w:val="70AD47" w:themeColor="accent6"/>
         </w:rPr>
         <w:t>."</w:t>
       </w:r>
@@ -1376,12 +1495,13 @@
         <w:ind w:left="720" w:hanging="360"/>
         <w:rPr>
           <w:rFonts w:ascii="Calibri" w:eastAsia="Calibri" w:hAnsi="Calibri" w:cs="Calibri"/>
-          <w:color w:val="00000A"/>
-        </w:rPr>
-      </w:pPr>
-      <w:r>
-        <w:rPr>
-          <w:rFonts w:ascii="Calibri" w:eastAsia="Calibri" w:hAnsi="Calibri" w:cs="Calibri"/>
+          <w:color w:val="70AD47" w:themeColor="accent6"/>
+        </w:rPr>
+      </w:pPr>
+      <w:r>
+        <w:rPr>
+          <w:rFonts w:ascii="Calibri" w:eastAsia="Calibri" w:hAnsi="Calibri" w:cs="Calibri"/>
+          <w:color w:val="70AD47" w:themeColor="accent6"/>
           <w:lang w:val="en-US"/>
         </w:rPr>
         <w:t xml:space="preserve">If the book is not found, </w:t>
@@ -1391,6 +1511,7 @@
           <w:rFonts w:ascii="Calibri" w:eastAsia="Calibri" w:hAnsi="Calibri" w:cs="Calibri"/>
           <w:b/>
           <w:bCs/>
+          <w:color w:val="70AD47" w:themeColor="accent6"/>
           <w:lang w:val="en-US"/>
         </w:rPr>
         <w:t>throw an Error</w:t>
@@ -1398,6 +1519,7 @@
       <w:r>
         <w:rPr>
           <w:rFonts w:ascii="Calibri" w:eastAsia="Calibri" w:hAnsi="Calibri" w:cs="Calibri"/>
+          <w:color w:val="70AD47" w:themeColor="accent6"/>
           <w:lang w:val="en-US"/>
         </w:rPr>
         <w:t>:</w:t>
@@ -1409,14 +1531,14 @@
         <w:rPr>
           <w:rFonts w:ascii="Consolas" w:eastAsia="Consolas" w:hAnsi="Consolas" w:cs="Consolas"/>
           <w:b/>
-          <w:color w:val="00000A"/>
+          <w:color w:val="70AD47" w:themeColor="accent6"/>
         </w:rPr>
       </w:pPr>
       <w:r>
         <w:rPr>
           <w:rFonts w:ascii="Consolas" w:eastAsia="Consolas" w:hAnsi="Consolas" w:cs="Consolas"/>
           <w:b/>
-          <w:color w:val="00000A"/>
+          <w:color w:val="70AD47" w:themeColor="accent6"/>
         </w:rPr>
         <w:t>"{</w:t>
       </w:r>
@@ -1425,7 +1547,7 @@
         <w:rPr>
           <w:rFonts w:ascii="Consolas" w:eastAsia="Consolas" w:hAnsi="Consolas" w:cs="Consolas"/>
           <w:b/>
-          <w:color w:val="00000A"/>
+          <w:color w:val="70AD47" w:themeColor="accent6"/>
           <w:lang w:val="en-US"/>
         </w:rPr>
         <w:t>bookName</w:t>
@@ -1435,7 +1557,7 @@
         <w:rPr>
           <w:rFonts w:ascii="Consolas" w:eastAsia="Consolas" w:hAnsi="Consolas" w:cs="Consolas"/>
           <w:b/>
-          <w:color w:val="00000A"/>
+          <w:color w:val="70AD47" w:themeColor="accent6"/>
         </w:rPr>
         <w:t xml:space="preserve">} </w:t>
       </w:r>
@@ -1443,7 +1565,7 @@
         <w:rPr>
           <w:rFonts w:ascii="Consolas" w:eastAsia="Consolas" w:hAnsi="Consolas" w:cs="Consolas"/>
           <w:b/>
-          <w:color w:val="00000A"/>
+          <w:color w:val="70AD47" w:themeColor="accent6"/>
           <w:lang w:val="en-US"/>
         </w:rPr>
         <w:t>is not in the collection.</w:t>
@@ -1452,7 +1574,7 @@
         <w:rPr>
           <w:rFonts w:ascii="Consolas" w:eastAsia="Consolas" w:hAnsi="Consolas" w:cs="Consolas"/>
           <w:b/>
-          <w:color w:val="00000A"/>
+          <w:color w:val="70AD47" w:themeColor="accent6"/>
         </w:rPr>
         <w:t>"</w:t>
       </w:r>
@@ -1467,12 +1589,13 @@
         <w:ind w:left="720" w:hanging="360"/>
         <w:rPr>
           <w:rFonts w:ascii="Calibri" w:eastAsia="Calibri" w:hAnsi="Calibri" w:cs="Calibri"/>
-          <w:color w:val="00000A"/>
-        </w:rPr>
-      </w:pPr>
-      <w:r>
-        <w:rPr>
-          <w:rFonts w:ascii="Calibri" w:eastAsia="Calibri" w:hAnsi="Calibri" w:cs="Calibri"/>
+          <w:color w:val="70AD47" w:themeColor="accent6"/>
+        </w:rPr>
+      </w:pPr>
+      <w:r>
+        <w:rPr>
+          <w:rFonts w:ascii="Calibri" w:eastAsia="Calibri" w:hAnsi="Calibri" w:cs="Calibri"/>
+          <w:color w:val="70AD47" w:themeColor="accent6"/>
           <w:lang w:val="en-US"/>
         </w:rPr>
         <w:t xml:space="preserve">If the book has already paid, </w:t>
@@ -1482,6 +1605,7 @@
           <w:rFonts w:ascii="Calibri" w:eastAsia="Calibri" w:hAnsi="Calibri" w:cs="Calibri"/>
           <w:b/>
           <w:bCs/>
+          <w:color w:val="70AD47" w:themeColor="accent6"/>
           <w:lang w:val="en-US"/>
         </w:rPr>
         <w:t>throw an Error</w:t>
@@ -1489,6 +1613,7 @@
       <w:r>
         <w:rPr>
           <w:rFonts w:ascii="Calibri" w:eastAsia="Calibri" w:hAnsi="Calibri" w:cs="Calibri"/>
+          <w:color w:val="70AD47" w:themeColor="accent6"/>
           <w:lang w:val="en-US"/>
         </w:rPr>
         <w:t>:</w:t>
@@ -1500,14 +1625,14 @@
         <w:rPr>
           <w:rFonts w:ascii="Consolas" w:eastAsia="Consolas" w:hAnsi="Consolas" w:cs="Consolas"/>
           <w:b/>
-          <w:color w:val="00000A"/>
+          <w:color w:val="70AD47" w:themeColor="accent6"/>
         </w:rPr>
       </w:pPr>
       <w:r>
         <w:rPr>
           <w:rFonts w:ascii="Consolas" w:eastAsia="Consolas" w:hAnsi="Consolas" w:cs="Consolas"/>
           <w:b/>
-          <w:color w:val="00000A"/>
+          <w:color w:val="70AD47" w:themeColor="accent6"/>
         </w:rPr>
         <w:t>"{</w:t>
       </w:r>
@@ -1516,7 +1641,7 @@
         <w:rPr>
           <w:rFonts w:ascii="Consolas" w:eastAsia="Consolas" w:hAnsi="Consolas" w:cs="Consolas"/>
           <w:b/>
-          <w:color w:val="00000A"/>
+          <w:color w:val="70AD47" w:themeColor="accent6"/>
           <w:lang w:val="en-US"/>
         </w:rPr>
         <w:t>bookName</w:t>
@@ -1526,7 +1651,7 @@
         <w:rPr>
           <w:rFonts w:ascii="Consolas" w:eastAsia="Consolas" w:hAnsi="Consolas" w:cs="Consolas"/>
           <w:b/>
-          <w:color w:val="00000A"/>
+          <w:color w:val="70AD47" w:themeColor="accent6"/>
         </w:rPr>
         <w:t xml:space="preserve">} </w:t>
       </w:r>
@@ -1534,7 +1659,7 @@
         <w:rPr>
           <w:rFonts w:ascii="Consolas" w:eastAsia="Consolas" w:hAnsi="Consolas" w:cs="Consolas"/>
           <w:b/>
-          <w:color w:val="00000A"/>
+          <w:color w:val="70AD47" w:themeColor="accent6"/>
           <w:lang w:val="en-US"/>
         </w:rPr>
         <w:t>has already been paid.</w:t>
@@ -1543,7 +1668,7 @@
         <w:rPr>
           <w:rFonts w:ascii="Consolas" w:eastAsia="Consolas" w:hAnsi="Consolas" w:cs="Consolas"/>
           <w:b/>
-          <w:color w:val="00000A"/>
+          <w:color w:val="70AD47" w:themeColor="accent6"/>
         </w:rPr>
         <w:t>"</w:t>
       </w:r>
@@ -1559,11 +1684,13 @@
         <w:rPr>
           <w:rFonts w:ascii="Calibri" w:eastAsia="Calibri" w:hAnsi="Calibri" w:cs="Calibri"/>
           <w:b/>
-        </w:rPr>
-      </w:pPr>
-      <w:r>
-        <w:rPr>
-          <w:rFonts w:ascii="Calibri" w:eastAsia="Calibri" w:hAnsi="Calibri" w:cs="Calibri"/>
+          <w:color w:val="70AD47" w:themeColor="accent6"/>
+        </w:rPr>
+      </w:pPr>
+      <w:r>
+        <w:rPr>
+          <w:rFonts w:ascii="Calibri" w:eastAsia="Calibri" w:hAnsi="Calibri" w:cs="Calibri"/>
+          <w:color w:val="70AD47" w:themeColor="accent6"/>
           <w:lang w:val="en-US"/>
         </w:rPr>
         <w:t xml:space="preserve">Otherwise, this function set </w:t>
@@ -1571,6 +1698,7 @@
       <w:r>
         <w:rPr>
           <w:rFonts w:ascii="Calibri" w:eastAsia="Calibri" w:hAnsi="Calibri" w:cs="Calibri"/>
+          <w:color w:val="70AD47" w:themeColor="accent6"/>
           <w:lang w:val="en-US"/>
         </w:rPr>
         <w:t>paid</w:t>
@@ -1578,6 +1706,7 @@
       <w:r>
         <w:rPr>
           <w:rFonts w:ascii="Calibri" w:eastAsia="Calibri" w:hAnsi="Calibri" w:cs="Calibri"/>
+          <w:color w:val="70AD47" w:themeColor="accent6"/>
           <w:lang w:val="en-US"/>
         </w:rPr>
         <w:t xml:space="preserve"> to true on the found book and </w:t>
@@ -1587,6 +1716,7 @@
           <w:rFonts w:ascii="Calibri" w:eastAsia="Calibri" w:hAnsi="Calibri" w:cs="Calibri"/>
           <w:b/>
           <w:bCs/>
+          <w:color w:val="70AD47" w:themeColor="accent6"/>
           <w:lang w:val="en-US"/>
         </w:rPr>
         <w:t>return</w:t>
@@ -1594,6 +1724,7 @@
       <w:r>
         <w:rPr>
           <w:rFonts w:ascii="Calibri" w:eastAsia="Calibri" w:hAnsi="Calibri" w:cs="Calibri"/>
+          <w:color w:val="70AD47" w:themeColor="accent6"/>
           <w:lang w:val="en-US"/>
         </w:rPr>
         <w:t>:</w:t>
@@ -1605,12 +1736,14 @@
         <w:rPr>
           <w:rFonts w:ascii="Consolas" w:eastAsia="Calibri" w:hAnsi="Consolas" w:cs="Calibri"/>
           <w:b/>
+          <w:color w:val="70AD47" w:themeColor="accent6"/>
         </w:rPr>
       </w:pPr>
       <w:r>
         <w:rPr>
           <w:rFonts w:ascii="Consolas" w:eastAsia="Calibri" w:hAnsi="Consolas" w:cs="Calibri"/>
           <w:b/>
+          <w:color w:val="70AD47" w:themeColor="accent6"/>
         </w:rPr>
         <w:t>"{</w:t>
       </w:r>
@@ -1619,6 +1752,7 @@
         <w:rPr>
           <w:rFonts w:ascii="Consolas" w:eastAsia="Calibri" w:hAnsi="Consolas" w:cs="Calibri"/>
           <w:b/>
+          <w:color w:val="70AD47" w:themeColor="accent6"/>
           <w:lang w:val="en-US"/>
         </w:rPr>
         <w:t>bookName</w:t>
@@ -1628,6 +1762,7 @@
         <w:rPr>
           <w:rFonts w:ascii="Consolas" w:eastAsia="Calibri" w:hAnsi="Consolas" w:cs="Calibri"/>
           <w:b/>
+          <w:color w:val="70AD47" w:themeColor="accent6"/>
         </w:rPr>
         <w:t xml:space="preserve">} </w:t>
       </w:r>
@@ -1635,6 +1770,7 @@
         <w:rPr>
           <w:rFonts w:ascii="Consolas" w:eastAsia="Calibri" w:hAnsi="Consolas" w:cs="Calibri"/>
           <w:b/>
+          <w:color w:val="70AD47" w:themeColor="accent6"/>
           <w:lang w:val="en-US"/>
         </w:rPr>
         <w:t>has been successfully paid.</w:t>
@@ -1643,6 +1779,7 @@
         <w:rPr>
           <w:rFonts w:ascii="Consolas" w:eastAsia="Calibri" w:hAnsi="Consolas" w:cs="Calibri"/>
           <w:b/>
+          <w:color w:val="70AD47" w:themeColor="accent6"/>
         </w:rPr>
         <w:t>"</w:t>
       </w:r>
@@ -1730,12 +1867,13 @@
         <w:ind w:left="720" w:hanging="360"/>
         <w:rPr>
           <w:rFonts w:ascii="Calibri" w:eastAsia="Calibri" w:hAnsi="Calibri" w:cs="Calibri"/>
-          <w:color w:val="00000A"/>
-        </w:rPr>
-      </w:pPr>
-      <w:r>
-        <w:rPr>
-          <w:rFonts w:ascii="Calibri" w:eastAsia="Calibri" w:hAnsi="Calibri" w:cs="Calibri"/>
+          <w:color w:val="70AD47" w:themeColor="accent6"/>
+        </w:rPr>
+      </w:pPr>
+      <w:r>
+        <w:rPr>
+          <w:rFonts w:ascii="Calibri" w:eastAsia="Calibri" w:hAnsi="Calibri" w:cs="Calibri"/>
+          <w:color w:val="70AD47" w:themeColor="accent6"/>
           <w:lang w:val="en-US"/>
         </w:rPr>
         <w:t xml:space="preserve">If the </w:t>
@@ -1743,6 +1881,7 @@
       <w:r>
         <w:rPr>
           <w:rFonts w:ascii="Calibri" w:eastAsia="Calibri" w:hAnsi="Calibri" w:cs="Calibri"/>
+          <w:color w:val="70AD47" w:themeColor="accent6"/>
           <w:lang w:val="en-US"/>
         </w:rPr>
         <w:t>book</w:t>
@@ -1750,6 +1889,7 @@
       <w:r>
         <w:rPr>
           <w:rFonts w:ascii="Calibri" w:eastAsia="Calibri" w:hAnsi="Calibri" w:cs="Calibri"/>
+          <w:color w:val="70AD47" w:themeColor="accent6"/>
           <w:lang w:val="en-US"/>
         </w:rPr>
         <w:t xml:space="preserve"> is </w:t>
@@ -1759,6 +1899,7 @@
           <w:rFonts w:ascii="Calibri" w:eastAsia="Calibri" w:hAnsi="Calibri" w:cs="Calibri"/>
           <w:b/>
           <w:bCs/>
+          <w:color w:val="70AD47" w:themeColor="accent6"/>
           <w:lang w:val="en-US"/>
         </w:rPr>
         <w:t>not found</w:t>
@@ -1766,6 +1907,7 @@
       <w:r>
         <w:rPr>
           <w:rFonts w:ascii="Calibri" w:eastAsia="Calibri" w:hAnsi="Calibri" w:cs="Calibri"/>
+          <w:color w:val="70AD47" w:themeColor="accent6"/>
           <w:lang w:val="en-US"/>
         </w:rPr>
         <w:t xml:space="preserve">, throw </w:t>
@@ -1775,6 +1917,7 @@
           <w:rFonts w:ascii="Calibri" w:eastAsia="Calibri" w:hAnsi="Calibri" w:cs="Calibri"/>
           <w:b/>
           <w:bCs/>
+          <w:color w:val="70AD47" w:themeColor="accent6"/>
           <w:lang w:val="en-US"/>
         </w:rPr>
         <w:t>an Error</w:t>
@@ -1784,6 +1927,7 @@
           <w:rFonts w:ascii="Calibri" w:eastAsia="Calibri" w:hAnsi="Calibri" w:cs="Calibri"/>
           <w:b/>
           <w:bCs/>
+          <w:color w:val="70AD47" w:themeColor="accent6"/>
           <w:lang w:val="en-US"/>
         </w:rPr>
         <w:t>:</w:t>
@@ -1795,14 +1939,14 @@
         <w:rPr>
           <w:rFonts w:ascii="Consolas" w:eastAsia="Consolas" w:hAnsi="Consolas" w:cs="Consolas"/>
           <w:b/>
-          <w:color w:val="00000A"/>
+          <w:color w:val="70AD47" w:themeColor="accent6"/>
         </w:rPr>
       </w:pPr>
       <w:r>
         <w:rPr>
           <w:rFonts w:ascii="Consolas" w:eastAsia="Consolas" w:hAnsi="Consolas" w:cs="Consolas"/>
           <w:b/>
-          <w:color w:val="00000A"/>
+          <w:color w:val="70AD47" w:themeColor="accent6"/>
         </w:rPr>
         <w:t>"</w:t>
       </w:r>
@@ -1810,7 +1954,7 @@
         <w:rPr>
           <w:rFonts w:ascii="Consolas" w:eastAsia="Consolas" w:hAnsi="Consolas" w:cs="Consolas"/>
           <w:b/>
-          <w:color w:val="00000A"/>
+          <w:color w:val="70AD47" w:themeColor="accent6"/>
           <w:lang w:val="en-US"/>
         </w:rPr>
         <w:t>The</w:t>
@@ -1819,7 +1963,7 @@
         <w:rPr>
           <w:rFonts w:ascii="Consolas" w:eastAsia="Consolas" w:hAnsi="Consolas" w:cs="Consolas"/>
           <w:b/>
-          <w:color w:val="00000A"/>
+          <w:color w:val="70AD47" w:themeColor="accent6"/>
         </w:rPr>
         <w:t xml:space="preserve"> </w:t>
       </w:r>
@@ -1827,7 +1971,7 @@
         <w:rPr>
           <w:rFonts w:ascii="Consolas" w:eastAsia="Consolas" w:hAnsi="Consolas" w:cs="Consolas"/>
           <w:b/>
-          <w:color w:val="00000A"/>
+          <w:color w:val="70AD47" w:themeColor="accent6"/>
           <w:lang w:val="en-US"/>
         </w:rPr>
         <w:t>book</w:t>
@@ -1836,7 +1980,7 @@
         <w:rPr>
           <w:rFonts w:ascii="Consolas" w:eastAsia="Consolas" w:hAnsi="Consolas" w:cs="Consolas"/>
           <w:b/>
-          <w:color w:val="00000A"/>
+          <w:color w:val="70AD47" w:themeColor="accent6"/>
         </w:rPr>
         <w:t xml:space="preserve">, </w:t>
       </w:r>
@@ -1844,7 +1988,7 @@
         <w:rPr>
           <w:rFonts w:ascii="Consolas" w:eastAsia="Consolas" w:hAnsi="Consolas" w:cs="Consolas"/>
           <w:b/>
-          <w:color w:val="00000A"/>
+          <w:color w:val="70AD47" w:themeColor="accent6"/>
           <w:lang w:val="en-US"/>
         </w:rPr>
         <w:t>you're</w:t>
@@ -1853,7 +1997,7 @@
         <w:rPr>
           <w:rFonts w:ascii="Consolas" w:eastAsia="Consolas" w:hAnsi="Consolas" w:cs="Consolas"/>
           <w:b/>
-          <w:color w:val="00000A"/>
+          <w:color w:val="70AD47" w:themeColor="accent6"/>
         </w:rPr>
         <w:t xml:space="preserve"> </w:t>
       </w:r>
@@ -1861,7 +2005,7 @@
         <w:rPr>
           <w:rFonts w:ascii="Consolas" w:eastAsia="Consolas" w:hAnsi="Consolas" w:cs="Consolas"/>
           <w:b/>
-          <w:color w:val="00000A"/>
+          <w:color w:val="70AD47" w:themeColor="accent6"/>
           <w:lang w:val="en-US"/>
         </w:rPr>
         <w:t>looking</w:t>
@@ -1870,7 +2014,7 @@
         <w:rPr>
           <w:rFonts w:ascii="Consolas" w:eastAsia="Consolas" w:hAnsi="Consolas" w:cs="Consolas"/>
           <w:b/>
-          <w:color w:val="00000A"/>
+          <w:color w:val="70AD47" w:themeColor="accent6"/>
         </w:rPr>
         <w:t xml:space="preserve"> </w:t>
       </w:r>
@@ -1878,7 +2022,7 @@
         <w:rPr>
           <w:rFonts w:ascii="Consolas" w:eastAsia="Consolas" w:hAnsi="Consolas" w:cs="Consolas"/>
           <w:b/>
-          <w:color w:val="00000A"/>
+          <w:color w:val="70AD47" w:themeColor="accent6"/>
           <w:lang w:val="en-US"/>
         </w:rPr>
         <w:t>for</w:t>
@@ -1887,7 +2031,7 @@
         <w:rPr>
           <w:rFonts w:ascii="Consolas" w:eastAsia="Consolas" w:hAnsi="Consolas" w:cs="Consolas"/>
           <w:b/>
-          <w:color w:val="00000A"/>
+          <w:color w:val="70AD47" w:themeColor="accent6"/>
         </w:rPr>
         <w:t xml:space="preserve">, </w:t>
       </w:r>
@@ -1895,7 +2039,7 @@
         <w:rPr>
           <w:rFonts w:ascii="Consolas" w:eastAsia="Consolas" w:hAnsi="Consolas" w:cs="Consolas"/>
           <w:b/>
-          <w:color w:val="00000A"/>
+          <w:color w:val="70AD47" w:themeColor="accent6"/>
           <w:lang w:val="en-US"/>
         </w:rPr>
         <w:t>is not found</w:t>
@@ -1904,7 +2048,7 @@
         <w:rPr>
           <w:rFonts w:ascii="Consolas" w:eastAsia="Consolas" w:hAnsi="Consolas" w:cs="Consolas"/>
           <w:b/>
-          <w:color w:val="00000A"/>
+          <w:color w:val="70AD47" w:themeColor="accent6"/>
         </w:rPr>
         <w:t>."</w:t>
       </w:r>
@@ -1919,12 +2063,13 @@
         <w:ind w:left="720" w:hanging="360"/>
         <w:rPr>
           <w:rFonts w:ascii="Calibri" w:eastAsia="Calibri" w:hAnsi="Calibri" w:cs="Calibri"/>
-          <w:color w:val="00000A"/>
-        </w:rPr>
-      </w:pPr>
-      <w:r>
-        <w:rPr>
-          <w:rFonts w:ascii="Calibri" w:eastAsia="Calibri" w:hAnsi="Calibri" w:cs="Calibri"/>
+          <w:color w:val="70AD47" w:themeColor="accent6"/>
+        </w:rPr>
+      </w:pPr>
+      <w:r>
+        <w:rPr>
+          <w:rFonts w:ascii="Calibri" w:eastAsia="Calibri" w:hAnsi="Calibri" w:cs="Calibri"/>
+          <w:color w:val="70AD47" w:themeColor="accent6"/>
           <w:lang w:val="en-US"/>
         </w:rPr>
         <w:t xml:space="preserve">If the </w:t>
@@ -1932,6 +2077,7 @@
       <w:r>
         <w:rPr>
           <w:rFonts w:ascii="Calibri" w:eastAsia="Calibri" w:hAnsi="Calibri" w:cs="Calibri"/>
+          <w:color w:val="70AD47" w:themeColor="accent6"/>
           <w:lang w:val="en-US"/>
         </w:rPr>
         <w:t>book</w:t>
@@ -1939,6 +2085,7 @@
       <w:r>
         <w:rPr>
           <w:rFonts w:ascii="Calibri" w:eastAsia="Calibri" w:hAnsi="Calibri" w:cs="Calibri"/>
+          <w:color w:val="70AD47" w:themeColor="accent6"/>
           <w:lang w:val="en-US"/>
         </w:rPr>
         <w:t xml:space="preserve"> </w:t>
@@ -1948,6 +2095,7 @@
           <w:rFonts w:ascii="Calibri" w:eastAsia="Calibri" w:hAnsi="Calibri" w:cs="Calibri"/>
           <w:b/>
           <w:bCs/>
+          <w:color w:val="70AD47" w:themeColor="accent6"/>
           <w:lang w:val="en-US"/>
         </w:rPr>
         <w:t xml:space="preserve">hasn't </w:t>
@@ -1957,6 +2105,7 @@
           <w:rFonts w:ascii="Calibri" w:eastAsia="Calibri" w:hAnsi="Calibri" w:cs="Calibri"/>
           <w:b/>
           <w:bCs/>
+          <w:color w:val="70AD47" w:themeColor="accent6"/>
           <w:lang w:val="en-US"/>
         </w:rPr>
         <w:t>paid</w:t>
@@ -1964,6 +2113,7 @@
       <w:r>
         <w:rPr>
           <w:rFonts w:ascii="Calibri" w:eastAsia="Calibri" w:hAnsi="Calibri" w:cs="Calibri"/>
+          <w:color w:val="70AD47" w:themeColor="accent6"/>
           <w:lang w:val="en-US"/>
         </w:rPr>
         <w:t xml:space="preserve">, throw </w:t>
@@ -1973,6 +2123,7 @@
           <w:rFonts w:ascii="Calibri" w:eastAsia="Calibri" w:hAnsi="Calibri" w:cs="Calibri"/>
           <w:b/>
           <w:bCs/>
+          <w:color w:val="70AD47" w:themeColor="accent6"/>
           <w:lang w:val="en-US"/>
         </w:rPr>
         <w:t>an Error</w:t>
@@ -1980,6 +2131,7 @@
       <w:r>
         <w:rPr>
           <w:rFonts w:ascii="Calibri" w:eastAsia="Calibri" w:hAnsi="Calibri" w:cs="Calibri"/>
+          <w:color w:val="70AD47" w:themeColor="accent6"/>
           <w:lang w:val="en-US"/>
         </w:rPr>
         <w:t>:</w:t>
@@ -1991,14 +2143,14 @@
         <w:rPr>
           <w:rFonts w:ascii="Consolas" w:eastAsia="Consolas" w:hAnsi="Consolas" w:cs="Consolas"/>
           <w:b/>
-          <w:color w:val="00000A"/>
+          <w:color w:val="70AD47" w:themeColor="accent6"/>
         </w:rPr>
       </w:pPr>
       <w:r>
         <w:rPr>
           <w:rFonts w:ascii="Consolas" w:eastAsia="Consolas" w:hAnsi="Consolas" w:cs="Consolas"/>
           <w:b/>
-          <w:color w:val="00000A"/>
+          <w:color w:val="70AD47" w:themeColor="accent6"/>
         </w:rPr>
         <w:t>"{</w:t>
       </w:r>
@@ -2007,7 +2159,7 @@
         <w:rPr>
           <w:rFonts w:ascii="Consolas" w:eastAsia="Consolas" w:hAnsi="Consolas" w:cs="Consolas"/>
           <w:b/>
-          <w:color w:val="00000A"/>
+          <w:color w:val="70AD47" w:themeColor="accent6"/>
           <w:lang w:val="en-US"/>
         </w:rPr>
         <w:t>bookName</w:t>
@@ -2017,7 +2169,7 @@
         <w:rPr>
           <w:rFonts w:ascii="Consolas" w:eastAsia="Consolas" w:hAnsi="Consolas" w:cs="Consolas"/>
           <w:b/>
-          <w:color w:val="00000A"/>
+          <w:color w:val="70AD47" w:themeColor="accent6"/>
         </w:rPr>
         <w:t xml:space="preserve">} </w:t>
       </w:r>
@@ -2025,7 +2177,7 @@
         <w:rPr>
           <w:rFonts w:ascii="Consolas" w:eastAsia="Consolas" w:hAnsi="Consolas" w:cs="Consolas"/>
           <w:b/>
-          <w:color w:val="00000A"/>
+          <w:color w:val="70AD47" w:themeColor="accent6"/>
           <w:lang w:val="en-US"/>
         </w:rPr>
         <w:t xml:space="preserve">need to </w:t>
@@ -2034,7 +2186,7 @@
         <w:rPr>
           <w:rFonts w:ascii="Consolas" w:eastAsia="Consolas" w:hAnsi="Consolas" w:cs="Consolas"/>
           <w:b/>
-          <w:color w:val="00000A"/>
+          <w:color w:val="70AD47" w:themeColor="accent6"/>
           <w:lang w:val="en-US"/>
         </w:rPr>
         <w:t xml:space="preserve">be </w:t>
@@ -2043,7 +2195,7 @@
         <w:rPr>
           <w:rFonts w:ascii="Consolas" w:eastAsia="Consolas" w:hAnsi="Consolas" w:cs="Consolas"/>
           <w:b/>
-          <w:color w:val="00000A"/>
+          <w:color w:val="70AD47" w:themeColor="accent6"/>
           <w:lang w:val="en-US"/>
         </w:rPr>
         <w:t>pa</w:t>
@@ -2052,7 +2204,7 @@
         <w:rPr>
           <w:rFonts w:ascii="Consolas" w:eastAsia="Consolas" w:hAnsi="Consolas" w:cs="Consolas"/>
           <w:b/>
-          <w:color w:val="00000A"/>
+          <w:color w:val="70AD47" w:themeColor="accent6"/>
           <w:lang w:val="en-US"/>
         </w:rPr>
         <w:t>id</w:t>
@@ -2061,7 +2213,7 @@
         <w:rPr>
           <w:rFonts w:ascii="Consolas" w:eastAsia="Consolas" w:hAnsi="Consolas" w:cs="Consolas"/>
           <w:b/>
-          <w:color w:val="00000A"/>
+          <w:color w:val="70AD47" w:themeColor="accent6"/>
           <w:lang w:val="en-US"/>
         </w:rPr>
         <w:t xml:space="preserve"> before </w:t>
@@ -2070,7 +2222,7 @@
         <w:rPr>
           <w:rFonts w:ascii="Consolas" w:eastAsia="Consolas" w:hAnsi="Consolas" w:cs="Consolas"/>
           <w:b/>
-          <w:color w:val="00000A"/>
+          <w:color w:val="70AD47" w:themeColor="accent6"/>
           <w:lang w:val="en-US"/>
         </w:rPr>
         <w:t>remov</w:t>
@@ -2079,7 +2231,7 @@
         <w:rPr>
           <w:rFonts w:ascii="Consolas" w:eastAsia="Consolas" w:hAnsi="Consolas" w:cs="Consolas"/>
           <w:b/>
-          <w:color w:val="00000A"/>
+          <w:color w:val="70AD47" w:themeColor="accent6"/>
           <w:lang w:val="en-US"/>
         </w:rPr>
         <w:t>ing</w:t>
@@ -2088,7 +2240,7 @@
         <w:rPr>
           <w:rFonts w:ascii="Consolas" w:eastAsia="Consolas" w:hAnsi="Consolas" w:cs="Consolas"/>
           <w:b/>
-          <w:color w:val="00000A"/>
+          <w:color w:val="70AD47" w:themeColor="accent6"/>
           <w:lang w:val="en-US"/>
         </w:rPr>
         <w:t xml:space="preserve"> </w:t>
@@ -2097,7 +2249,7 @@
         <w:rPr>
           <w:rFonts w:ascii="Consolas" w:eastAsia="Consolas" w:hAnsi="Consolas" w:cs="Consolas"/>
           <w:b/>
-          <w:color w:val="00000A"/>
+          <w:color w:val="70AD47" w:themeColor="accent6"/>
           <w:lang w:val="en-US"/>
         </w:rPr>
         <w:t>from</w:t>
@@ -2106,7 +2258,7 @@
         <w:rPr>
           <w:rFonts w:ascii="Consolas" w:eastAsia="Consolas" w:hAnsi="Consolas" w:cs="Consolas"/>
           <w:b/>
-          <w:color w:val="00000A"/>
+          <w:color w:val="70AD47" w:themeColor="accent6"/>
           <w:lang w:val="en-US"/>
         </w:rPr>
         <w:t xml:space="preserve"> the collection."</w:t>
@@ -2123,11 +2275,13 @@
         <w:rPr>
           <w:rFonts w:ascii="Calibri" w:eastAsia="Calibri" w:hAnsi="Calibri" w:cs="Calibri"/>
           <w:b/>
-        </w:rPr>
-      </w:pPr>
-      <w:r>
-        <w:rPr>
-          <w:rFonts w:ascii="Calibri" w:eastAsia="Calibri" w:hAnsi="Calibri" w:cs="Calibri"/>
+          <w:color w:val="70AD47" w:themeColor="accent6"/>
+        </w:rPr>
+      </w:pPr>
+      <w:r>
+        <w:rPr>
+          <w:rFonts w:ascii="Calibri" w:eastAsia="Calibri" w:hAnsi="Calibri" w:cs="Calibri"/>
+          <w:color w:val="70AD47" w:themeColor="accent6"/>
           <w:lang w:val="en-US"/>
         </w:rPr>
         <w:t xml:space="preserve">Otherwise, this function should </w:t>
@@ -2137,6 +2291,7 @@
           <w:rFonts w:ascii="Calibri" w:eastAsia="Calibri" w:hAnsi="Calibri" w:cs="Calibri"/>
           <w:b/>
           <w:bCs/>
+          <w:color w:val="70AD47" w:themeColor="accent6"/>
           <w:lang w:val="en-US"/>
         </w:rPr>
         <w:t>remove</w:t>
@@ -2144,6 +2299,7 @@
       <w:r>
         <w:rPr>
           <w:rFonts w:ascii="Calibri" w:eastAsia="Calibri" w:hAnsi="Calibri" w:cs="Calibri"/>
+          <w:color w:val="70AD47" w:themeColor="accent6"/>
           <w:lang w:val="en-US"/>
         </w:rPr>
         <w:t xml:space="preserve"> the </w:t>
@@ -2151,6 +2307,7 @@
       <w:r>
         <w:rPr>
           <w:rFonts w:ascii="Calibri" w:eastAsia="Calibri" w:hAnsi="Calibri" w:cs="Calibri"/>
+          <w:color w:val="70AD47" w:themeColor="accent6"/>
           <w:lang w:val="en-US"/>
         </w:rPr>
         <w:t>book</w:t>
@@ -2158,6 +2315,7 @@
       <w:r>
         <w:rPr>
           <w:rFonts w:ascii="Calibri" w:eastAsia="Calibri" w:hAnsi="Calibri" w:cs="Calibri"/>
+          <w:color w:val="70AD47" w:themeColor="accent6"/>
           <w:lang w:val="en-US"/>
         </w:rPr>
         <w:t xml:space="preserve"> from the array and </w:t>
@@ -2167,6 +2325,7 @@
           <w:rFonts w:ascii="Calibri" w:eastAsia="Calibri" w:hAnsi="Calibri" w:cs="Calibri"/>
           <w:b/>
           <w:bCs/>
+          <w:color w:val="70AD47" w:themeColor="accent6"/>
           <w:lang w:val="en-US"/>
         </w:rPr>
         <w:t>return</w:t>
@@ -2174,6 +2333,7 @@
       <w:r>
         <w:rPr>
           <w:rFonts w:ascii="Calibri" w:eastAsia="Calibri" w:hAnsi="Calibri" w:cs="Calibri"/>
+          <w:color w:val="70AD47" w:themeColor="accent6"/>
           <w:lang w:val="en-US"/>
         </w:rPr>
         <w:t>:</w:t>
@@ -2185,6 +2345,7 @@
         <w:rPr>
           <w:rFonts w:ascii="Consolas" w:eastAsia="Calibri" w:hAnsi="Consolas" w:cs="Calibri"/>
           <w:b/>
+          <w:color w:val="70AD47" w:themeColor="accent6"/>
           <w:lang w:val="en-US"/>
         </w:rPr>
       </w:pPr>
@@ -2192,6 +2353,7 @@
         <w:rPr>
           <w:rFonts w:ascii="Consolas" w:eastAsia="Calibri" w:hAnsi="Consolas" w:cs="Calibri"/>
           <w:b/>
+          <w:color w:val="70AD47" w:themeColor="accent6"/>
         </w:rPr>
         <w:t>"{</w:t>
       </w:r>
@@ -2200,6 +2362,7 @@
         <w:rPr>
           <w:rFonts w:ascii="Consolas" w:eastAsia="Calibri" w:hAnsi="Consolas" w:cs="Calibri"/>
           <w:b/>
+          <w:color w:val="70AD47" w:themeColor="accent6"/>
           <w:lang w:val="en-US"/>
         </w:rPr>
         <w:t>bookName</w:t>
@@ -2209,6 +2372,7 @@
         <w:rPr>
           <w:rFonts w:ascii="Consolas" w:eastAsia="Calibri" w:hAnsi="Consolas" w:cs="Calibri"/>
           <w:b/>
+          <w:color w:val="70AD47" w:themeColor="accent6"/>
         </w:rPr>
         <w:t xml:space="preserve">} </w:t>
       </w:r>
@@ -2216,6 +2380,7 @@
         <w:rPr>
           <w:rFonts w:ascii="Consolas" w:eastAsia="Calibri" w:hAnsi="Consolas" w:cs="Calibri"/>
           <w:b/>
+          <w:color w:val="70AD47" w:themeColor="accent6"/>
           <w:lang w:val="en-US"/>
         </w:rPr>
         <w:t>remove from the collection</w:t>
@@ -2224,6 +2389,7 @@
         <w:rPr>
           <w:rFonts w:ascii="Consolas" w:eastAsia="Calibri" w:hAnsi="Consolas" w:cs="Calibri"/>
           <w:b/>
+          <w:color w:val="70AD47" w:themeColor="accent6"/>
           <w:lang w:val="en-US"/>
         </w:rPr>
         <w:t>.</w:t>
@@ -2232,6 +2398,7 @@
         <w:rPr>
           <w:rFonts w:ascii="Consolas" w:eastAsia="Calibri" w:hAnsi="Consolas" w:cs="Calibri"/>
           <w:b/>
+          <w:color w:val="70AD47" w:themeColor="accent6"/>
           <w:lang w:val="en-US"/>
         </w:rPr>
         <w:t>"</w:t>
@@ -3173,7 +3340,7 @@
     </w:p>
     <w:p>
       <w:pPr>
-        <w:pStyle w:val="2"/>
+        <w:pStyle w:val="Heading2"/>
         <w:numPr>
           <w:ilvl w:val="0"/>
           <w:numId w:val="0"/>
@@ -3192,7 +3359,7 @@
     </w:p>
     <w:tbl>
       <w:tblPr>
-        <w:tblStyle w:val="a6"/>
+        <w:tblStyle w:val="TableGrid"/>
         <w:tblW w:w="0" w:type="auto"/>
         <w:jc w:val="center"/>
         <w:tblLook w:val="04A0" w:firstRow="1" w:lastRow="0" w:firstColumn="1" w:lastColumn="0" w:noHBand="0" w:noVBand="1"/>
@@ -3881,7 +4048,7 @@
     </w:p>
     <w:tbl>
       <w:tblPr>
-        <w:tblStyle w:val="a6"/>
+        <w:tblStyle w:val="TableGrid"/>
         <w:tblW w:w="0" w:type="auto"/>
         <w:jc w:val="center"/>
         <w:tblLook w:val="04A0" w:firstRow="1" w:lastRow="0" w:firstColumn="1" w:lastColumn="0" w:noHBand="0" w:noVBand="1"/>
@@ -3999,7 +4166,7 @@
     </w:p>
     <w:tbl>
       <w:tblPr>
-        <w:tblStyle w:val="a6"/>
+        <w:tblStyle w:val="TableGrid"/>
         <w:tblW w:w="0" w:type="auto"/>
         <w:jc w:val="center"/>
         <w:tblLook w:val="04A0" w:firstRow="1" w:lastRow="0" w:firstColumn="1" w:lastColumn="0" w:noHBand="0" w:noVBand="1"/>
@@ -4651,7 +4818,7 @@
     </w:p>
     <w:tbl>
       <w:tblPr>
-        <w:tblStyle w:val="a6"/>
+        <w:tblStyle w:val="TableGrid"/>
         <w:tblW w:w="0" w:type="auto"/>
         <w:jc w:val="center"/>
         <w:tblLook w:val="04A0" w:firstRow="1" w:lastRow="0" w:firstColumn="1" w:lastColumn="0" w:noHBand="0" w:noVBand="1"/>
@@ -4865,7 +5032,7 @@
     </w:p>
     <w:tbl>
       <w:tblPr>
-        <w:tblStyle w:val="a6"/>
+        <w:tblStyle w:val="TableGrid"/>
         <w:tblW w:w="0" w:type="auto"/>
         <w:jc w:val="center"/>
         <w:tblLook w:val="04A0" w:firstRow="1" w:lastRow="0" w:firstColumn="1" w:lastColumn="0" w:noHBand="0" w:noVBand="1"/>
@@ -5715,7 +5882,7 @@
     </w:p>
     <w:tbl>
       <w:tblPr>
-        <w:tblStyle w:val="a6"/>
+        <w:tblStyle w:val="TableGrid"/>
         <w:tblW w:w="0" w:type="auto"/>
         <w:jc w:val="center"/>
         <w:tblLook w:val="04A0" w:firstRow="1" w:lastRow="0" w:firstColumn="1" w:lastColumn="0" w:noHBand="0" w:noVBand="1"/>
@@ -5821,7 +5988,7 @@
     </w:p>
     <w:tbl>
       <w:tblPr>
-        <w:tblStyle w:val="a6"/>
+        <w:tblStyle w:val="TableGrid"/>
         <w:tblW w:w="0" w:type="auto"/>
         <w:jc w:val="center"/>
         <w:tblLook w:val="04A0" w:firstRow="1" w:lastRow="0" w:firstColumn="1" w:lastColumn="0" w:noHBand="0" w:noVBand="1"/>
@@ -6260,7 +6427,7 @@
     </w:p>
     <w:tbl>
       <w:tblPr>
-        <w:tblStyle w:val="a6"/>
+        <w:tblStyle w:val="TableGrid"/>
         <w:tblW w:w="0" w:type="auto"/>
         <w:jc w:val="center"/>
         <w:tblLook w:val="04A0" w:firstRow="1" w:lastRow="0" w:firstColumn="1" w:lastColumn="0" w:noHBand="0" w:noVBand="1"/>
@@ -6460,7 +6627,7 @@
     </w:p>
     <w:tbl>
       <w:tblPr>
-        <w:tblStyle w:val="a6"/>
+        <w:tblStyle w:val="TableGrid"/>
         <w:tblW w:w="0" w:type="auto"/>
         <w:jc w:val="center"/>
         <w:tblLook w:val="04A0" w:firstRow="1" w:lastRow="0" w:firstColumn="1" w:lastColumn="0" w:noHBand="0" w:noVBand="1"/>
@@ -7198,7 +7365,7 @@
     </w:p>
     <w:tbl>
       <w:tblPr>
-        <w:tblStyle w:val="a6"/>
+        <w:tblStyle w:val="TableGrid"/>
         <w:tblW w:w="0" w:type="auto"/>
         <w:jc w:val="center"/>
         <w:tblLook w:val="04A0" w:firstRow="1" w:lastRow="0" w:firstColumn="1" w:lastColumn="0" w:noHBand="0" w:noVBand="1"/>
@@ -9355,7 +9522,7 @@
     <w:lvl w:ilvl="0" w:tplc="16E6D124">
       <w:start w:val="1"/>
       <w:numFmt w:val="decimal"/>
-      <w:pStyle w:val="2"/>
+      <w:pStyle w:val="Heading2"/>
       <w:lvlText w:val="%1."/>
       <w:lvlJc w:val="left"/>
       <w:pPr>
@@ -12043,15 +12210,15 @@
     <w:lsdException w:name="Unresolved Mention" w:semiHidden="1" w:unhideWhenUsed="1"/>
     <w:lsdException w:name="Smart Link" w:semiHidden="1" w:unhideWhenUsed="1"/>
   </w:latentStyles>
-  <w:style w:type="paragraph" w:default="1" w:styleId="a">
+  <w:style w:type="paragraph" w:default="1" w:styleId="Normal">
     <w:name w:val="Normal"/>
     <w:qFormat/>
   </w:style>
-  <w:style w:type="paragraph" w:styleId="2">
+  <w:style w:type="paragraph" w:styleId="Heading2">
     <w:name w:val="heading 2"/>
-    <w:basedOn w:val="a"/>
-    <w:next w:val="a"/>
-    <w:link w:val="20"/>
+    <w:basedOn w:val="Normal"/>
+    <w:next w:val="Normal"/>
+    <w:link w:val="Heading2Char"/>
     <w:uiPriority w:val="9"/>
     <w:qFormat/>
     <w:rsid w:val="001B101B"/>
@@ -12075,11 +12242,11 @@
       <w:lang w:val="en-US"/>
     </w:rPr>
   </w:style>
-  <w:style w:type="paragraph" w:styleId="3">
+  <w:style w:type="paragraph" w:styleId="Heading3">
     <w:name w:val="heading 3"/>
-    <w:basedOn w:val="a"/>
-    <w:next w:val="a"/>
-    <w:link w:val="30"/>
+    <w:basedOn w:val="Normal"/>
+    <w:next w:val="Normal"/>
+    <w:link w:val="Heading3Char"/>
     <w:uiPriority w:val="9"/>
     <w:unhideWhenUsed/>
     <w:qFormat/>
@@ -12097,11 +12264,11 @@
       <w:szCs w:val="24"/>
     </w:rPr>
   </w:style>
-  <w:style w:type="paragraph" w:styleId="4">
+  <w:style w:type="paragraph" w:styleId="Heading4">
     <w:name w:val="heading 4"/>
-    <w:basedOn w:val="a"/>
-    <w:next w:val="a"/>
-    <w:link w:val="40"/>
+    <w:basedOn w:val="Normal"/>
+    <w:next w:val="Normal"/>
+    <w:link w:val="Heading4Char"/>
     <w:uiPriority w:val="9"/>
     <w:semiHidden/>
     <w:unhideWhenUsed/>
@@ -12120,13 +12287,13 @@
       <w:color w:val="2E74B5" w:themeColor="accent1" w:themeShade="BF"/>
     </w:rPr>
   </w:style>
-  <w:style w:type="character" w:default="1" w:styleId="a0">
+  <w:style w:type="character" w:default="1" w:styleId="DefaultParagraphFont">
     <w:name w:val="Default Paragraph Font"/>
     <w:uiPriority w:val="1"/>
     <w:semiHidden/>
     <w:unhideWhenUsed/>
   </w:style>
-  <w:style w:type="table" w:default="1" w:styleId="a1">
+  <w:style w:type="table" w:default="1" w:styleId="TableNormal">
     <w:name w:val="Normal Table"/>
     <w:uiPriority w:val="99"/>
     <w:semiHidden/>
@@ -12141,16 +12308,16 @@
       </w:tblCellMar>
     </w:tblPr>
   </w:style>
-  <w:style w:type="numbering" w:default="1" w:styleId="a2">
+  <w:style w:type="numbering" w:default="1" w:styleId="NoList">
     <w:name w:val="No List"/>
     <w:uiPriority w:val="99"/>
     <w:semiHidden/>
     <w:unhideWhenUsed/>
   </w:style>
-  <w:style w:type="character" w:customStyle="1" w:styleId="20">
-    <w:name w:val="Заглавие 2 Знак"/>
-    <w:basedOn w:val="a0"/>
-    <w:link w:val="2"/>
+  <w:style w:type="character" w:customStyle="1" w:styleId="Heading2Char">
+    <w:name w:val="Heading 2 Char"/>
+    <w:basedOn w:val="DefaultParagraphFont"/>
+    <w:link w:val="Heading2"/>
     <w:uiPriority w:val="9"/>
     <w:rsid w:val="001B101B"/>
     <w:rPr>
@@ -12165,13 +12332,13 @@
   </w:style>
   <w:style w:type="character" w:customStyle="1" w:styleId="jlqj4b">
     <w:name w:val="jlqj4b"/>
-    <w:basedOn w:val="a0"/>
+    <w:basedOn w:val="DefaultParagraphFont"/>
     <w:rsid w:val="001B101B"/>
   </w:style>
-  <w:style w:type="paragraph" w:styleId="a3">
+  <w:style w:type="paragraph" w:styleId="ListParagraph">
     <w:name w:val="List Paragraph"/>
-    <w:basedOn w:val="a"/>
-    <w:link w:val="a4"/>
+    <w:basedOn w:val="Normal"/>
+    <w:link w:val="ListParagraphChar"/>
     <w:uiPriority w:val="34"/>
     <w:qFormat/>
     <w:rsid w:val="00196AB8"/>
@@ -12184,10 +12351,10 @@
       <w:lang w:val="en-US"/>
     </w:rPr>
   </w:style>
-  <w:style w:type="character" w:customStyle="1" w:styleId="a4">
-    <w:name w:val="Списък на абзаци Знак"/>
-    <w:basedOn w:val="a0"/>
-    <w:link w:val="a3"/>
+  <w:style w:type="character" w:customStyle="1" w:styleId="ListParagraphChar">
+    <w:name w:val="List Paragraph Char"/>
+    <w:basedOn w:val="DefaultParagraphFont"/>
+    <w:link w:val="ListParagraph"/>
     <w:uiPriority w:val="34"/>
     <w:qFormat/>
     <w:rsid w:val="00196AB8"/>
@@ -12195,10 +12362,10 @@
       <w:lang w:val="en-US"/>
     </w:rPr>
   </w:style>
-  <w:style w:type="character" w:customStyle="1" w:styleId="30">
-    <w:name w:val="Заглавие 3 Знак"/>
-    <w:basedOn w:val="a0"/>
-    <w:link w:val="3"/>
+  <w:style w:type="character" w:customStyle="1" w:styleId="Heading3Char">
+    <w:name w:val="Heading 3 Char"/>
+    <w:basedOn w:val="DefaultParagraphFont"/>
+    <w:link w:val="Heading3"/>
     <w:uiPriority w:val="9"/>
     <w:rsid w:val="00196AB8"/>
     <w:rPr>
@@ -12208,7 +12375,7 @@
       <w:szCs w:val="24"/>
     </w:rPr>
   </w:style>
-  <w:style w:type="paragraph" w:styleId="a5">
+  <w:style w:type="paragraph" w:styleId="NoSpacing">
     <w:name w:val="No Spacing"/>
     <w:uiPriority w:val="1"/>
     <w:qFormat/>
@@ -12219,13 +12386,13 @@
   </w:style>
   <w:style w:type="character" w:customStyle="1" w:styleId="viiyi">
     <w:name w:val="viiyi"/>
-    <w:basedOn w:val="a0"/>
+    <w:basedOn w:val="DefaultParagraphFont"/>
     <w:rsid w:val="00205B9E"/>
   </w:style>
-  <w:style w:type="character" w:customStyle="1" w:styleId="40">
-    <w:name w:val="Заглавие 4 Знак"/>
-    <w:basedOn w:val="a0"/>
-    <w:link w:val="4"/>
+  <w:style w:type="character" w:customStyle="1" w:styleId="Heading4Char">
+    <w:name w:val="Heading 4 Char"/>
+    <w:basedOn w:val="DefaultParagraphFont"/>
+    <w:link w:val="Heading4"/>
     <w:uiPriority w:val="9"/>
     <w:semiHidden/>
     <w:rsid w:val="002A6CE1"/>
@@ -12236,10 +12403,10 @@
       <w:color w:val="2E74B5" w:themeColor="accent1" w:themeShade="BF"/>
     </w:rPr>
   </w:style>
-  <w:style w:type="paragraph" w:styleId="HTML">
+  <w:style w:type="paragraph" w:styleId="HTMLPreformatted">
     <w:name w:val="HTML Preformatted"/>
-    <w:basedOn w:val="a"/>
-    <w:link w:val="HTML0"/>
+    <w:basedOn w:val="Normal"/>
+    <w:link w:val="HTMLPreformattedChar"/>
     <w:uiPriority w:val="99"/>
     <w:unhideWhenUsed/>
     <w:rsid w:val="001307BB"/>
@@ -12271,10 +12438,10 @@
       <w:lang w:val="en-US"/>
     </w:rPr>
   </w:style>
-  <w:style w:type="character" w:customStyle="1" w:styleId="HTML0">
-    <w:name w:val="HTML стандартен Знак"/>
-    <w:basedOn w:val="a0"/>
-    <w:link w:val="HTML"/>
+  <w:style w:type="character" w:customStyle="1" w:styleId="HTMLPreformattedChar">
+    <w:name w:val="HTML Preformatted Char"/>
+    <w:basedOn w:val="DefaultParagraphFont"/>
+    <w:link w:val="HTMLPreformatted"/>
     <w:uiPriority w:val="99"/>
     <w:rsid w:val="001307BB"/>
     <w:rPr>
@@ -12286,7 +12453,7 @@
   </w:style>
   <w:style w:type="paragraph" w:customStyle="1" w:styleId="PreformattedText">
     <w:name w:val="Preformatted Text"/>
-    <w:basedOn w:val="a"/>
+    <w:basedOn w:val="Normal"/>
     <w:uiPriority w:val="99"/>
     <w:rsid w:val="000134E4"/>
     <w:pPr>
@@ -12301,17 +12468,17 @@
   </w:style>
   <w:style w:type="character" w:customStyle="1" w:styleId="value">
     <w:name w:val="value"/>
-    <w:basedOn w:val="a0"/>
+    <w:basedOn w:val="DefaultParagraphFont"/>
     <w:rsid w:val="000134E4"/>
   </w:style>
   <w:style w:type="character" w:customStyle="1" w:styleId="normaltextrun">
     <w:name w:val="normaltextrun"/>
-    <w:basedOn w:val="a0"/>
+    <w:basedOn w:val="DefaultParagraphFont"/>
     <w:rsid w:val="0094028E"/>
   </w:style>
   <w:style w:type="character" w:customStyle="1" w:styleId="CodeChar">
     <w:name w:val="Code Char"/>
-    <w:basedOn w:val="a0"/>
+    <w:basedOn w:val="DefaultParagraphFont"/>
     <w:link w:val="Code"/>
     <w:qFormat/>
     <w:locked/>
@@ -12324,7 +12491,7 @@
   </w:style>
   <w:style w:type="paragraph" w:customStyle="1" w:styleId="Code">
     <w:name w:val="Code"/>
-    <w:basedOn w:val="a"/>
+    <w:basedOn w:val="Normal"/>
     <w:link w:val="CodeChar"/>
     <w:qFormat/>
     <w:rsid w:val="00F84DF0"/>
@@ -12337,9 +12504,9 @@
       <w:noProof/>
     </w:rPr>
   </w:style>
-  <w:style w:type="table" w:styleId="a6">
+  <w:style w:type="table" w:styleId="TableGrid">
     <w:name w:val="Table Grid"/>
-    <w:basedOn w:val="a1"/>
+    <w:basedOn w:val="TableNormal"/>
     <w:uiPriority w:val="39"/>
     <w:rsid w:val="0013050B"/>
     <w:pPr>

</xml_diff>